<commit_message>
python version and libraries updated
</commit_message>
<xml_diff>
--- a/Sheet Generator.docx
+++ b/Sheet Generator.docx
@@ -54,8 +54,6 @@
         </w:rPr>
         <w:t>Marcelo Augusto Stefanini Faria</w:t>
       </w:r>
-      <w:bookmarkStart w:id="0" w:name="_GoBack"/>
-      <w:bookmarkEnd w:id="0"/>
     </w:p>
     <w:p>
       <w:pPr>
@@ -5041,14 +5039,14 @@
           <w:rFonts w:cstheme="majorHAnsi"/>
         </w:rPr>
       </w:pPr>
-      <w:bookmarkStart w:id="1" w:name="_Toc12010036"/>
+      <w:bookmarkStart w:id="0" w:name="_Toc12010036"/>
       <w:r>
         <w:rPr>
           <w:rFonts w:cstheme="majorHAnsi"/>
         </w:rPr>
         <w:t>Versão do Documento</w:t>
       </w:r>
-      <w:bookmarkEnd w:id="1"/>
+      <w:bookmarkEnd w:id="0"/>
     </w:p>
     <w:p>
       <w:pPr>
@@ -5085,14 +5083,14 @@
           <w:rFonts w:cstheme="majorHAnsi"/>
         </w:rPr>
       </w:pPr>
-      <w:bookmarkStart w:id="2" w:name="_Toc12010037"/>
+      <w:bookmarkStart w:id="1" w:name="_Toc12010037"/>
       <w:r>
         <w:rPr>
           <w:rFonts w:cstheme="majorHAnsi"/>
         </w:rPr>
         <w:t>Introdução</w:t>
       </w:r>
-      <w:bookmarkEnd w:id="2"/>
+      <w:bookmarkEnd w:id="1"/>
     </w:p>
     <w:p>
       <w:pPr>
@@ -5213,14 +5211,14 @@
           <w:rFonts w:cstheme="majorHAnsi"/>
         </w:rPr>
       </w:pPr>
-      <w:bookmarkStart w:id="3" w:name="_Toc12010038"/>
+      <w:bookmarkStart w:id="2" w:name="_Toc12010038"/>
       <w:r>
         <w:rPr>
           <w:rFonts w:cstheme="majorHAnsi"/>
         </w:rPr>
         <w:t>Linguagem de programação</w:t>
       </w:r>
-      <w:bookmarkEnd w:id="3"/>
+      <w:bookmarkEnd w:id="2"/>
     </w:p>
     <w:p>
       <w:pPr>
@@ -5243,8 +5241,16 @@
         <w:rPr>
           <w:rFonts w:asciiTheme="majorHAnsi" w:hAnsiTheme="majorHAnsi" w:cstheme="majorHAnsi"/>
         </w:rPr>
-        <w:t xml:space="preserve"> (versão ainda não foi decidida)</w:t>
-      </w:r>
+        <w:t xml:space="preserve"> </w:t>
+      </w:r>
+      <w:r>
+        <w:rPr>
+          <w:rFonts w:asciiTheme="majorHAnsi" w:hAnsiTheme="majorHAnsi" w:cstheme="majorHAnsi"/>
+        </w:rPr>
+        <w:t>3.7</w:t>
+      </w:r>
+      <w:bookmarkStart w:id="3" w:name="_GoBack"/>
+      <w:bookmarkEnd w:id="3"/>
     </w:p>
     <w:p>
       <w:pPr>
@@ -5462,6 +5468,24 @@
           <w:rFonts w:asciiTheme="majorHAnsi" w:hAnsiTheme="majorHAnsi" w:cstheme="majorHAnsi"/>
         </w:rPr>
         <w:t>pygameintro</w:t>
+      </w:r>
+    </w:p>
+    <w:p>
+      <w:pPr>
+        <w:pStyle w:val="ListParagraph"/>
+        <w:numPr>
+          <w:ilvl w:val="0"/>
+          <w:numId w:val="2"/>
+        </w:numPr>
+        <w:rPr>
+          <w:rFonts w:asciiTheme="majorHAnsi" w:hAnsiTheme="majorHAnsi" w:cstheme="majorHAnsi"/>
+        </w:rPr>
+      </w:pPr>
+      <w:r>
+        <w:rPr>
+          <w:rFonts w:asciiTheme="majorHAnsi" w:hAnsiTheme="majorHAnsi" w:cstheme="majorHAnsi"/>
+        </w:rPr>
+        <w:t>time</w:t>
       </w:r>
     </w:p>
     <w:p>
@@ -13214,7 +13238,7 @@
 </file>
 
 <file path=customXml/itemProps1.xml><?xml version="1.0" encoding="utf-8"?>
-<ds:datastoreItem xmlns:ds="http://schemas.openxmlformats.org/officeDocument/2006/customXml" ds:itemID="{2097E03A-2D94-4DB8-82C2-9D869CB89AD8}">
+<ds:datastoreItem xmlns:ds="http://schemas.openxmlformats.org/officeDocument/2006/customXml" ds:itemID="{E500CB7B-6343-4BC6-896E-C174F2C47AA2}">
   <ds:schemaRefs>
     <ds:schemaRef ds:uri="http://schemas.openxmlformats.org/officeDocument/2006/bibliography"/>
   </ds:schemaRefs>

</xml_diff>

<commit_message>
updates in several items
</commit_message>
<xml_diff>
--- a/Sheet Generator.docx
+++ b/Sheet Generator.docx
@@ -8,6 +8,8 @@
           <w:rFonts w:asciiTheme="majorHAnsi" w:hAnsiTheme="majorHAnsi" w:cstheme="majorHAnsi"/>
         </w:rPr>
       </w:pPr>
+      <w:bookmarkStart w:id="0" w:name="_GoBack"/>
+      <w:bookmarkEnd w:id="0"/>
     </w:p>
     <w:p>
       <w:pPr>
@@ -5039,14 +5041,14 @@
           <w:rFonts w:cstheme="majorHAnsi"/>
         </w:rPr>
       </w:pPr>
-      <w:bookmarkStart w:id="0" w:name="_Toc12010036"/>
+      <w:bookmarkStart w:id="1" w:name="_Toc12010036"/>
       <w:r>
         <w:rPr>
           <w:rFonts w:cstheme="majorHAnsi"/>
         </w:rPr>
         <w:t>Versão do Documento</w:t>
       </w:r>
-      <w:bookmarkEnd w:id="0"/>
+      <w:bookmarkEnd w:id="1"/>
     </w:p>
     <w:p>
       <w:pPr>
@@ -5083,14 +5085,14 @@
           <w:rFonts w:cstheme="majorHAnsi"/>
         </w:rPr>
       </w:pPr>
-      <w:bookmarkStart w:id="1" w:name="_Toc12010037"/>
+      <w:bookmarkStart w:id="2" w:name="_Toc12010037"/>
       <w:r>
         <w:rPr>
           <w:rFonts w:cstheme="majorHAnsi"/>
         </w:rPr>
         <w:t>Introdução</w:t>
       </w:r>
-      <w:bookmarkEnd w:id="1"/>
+      <w:bookmarkEnd w:id="2"/>
     </w:p>
     <w:p>
       <w:pPr>
@@ -5211,14 +5213,14 @@
           <w:rFonts w:cstheme="majorHAnsi"/>
         </w:rPr>
       </w:pPr>
-      <w:bookmarkStart w:id="2" w:name="_Toc12010038"/>
+      <w:bookmarkStart w:id="3" w:name="_Toc12010038"/>
       <w:r>
         <w:rPr>
           <w:rFonts w:cstheme="majorHAnsi"/>
         </w:rPr>
         <w:t>Linguagem de programação</w:t>
       </w:r>
-      <w:bookmarkEnd w:id="2"/>
+      <w:bookmarkEnd w:id="3"/>
     </w:p>
     <w:p>
       <w:pPr>
@@ -5249,8 +5251,6 @@
         </w:rPr>
         <w:t>3.7</w:t>
       </w:r>
-      <w:bookmarkStart w:id="3" w:name="_GoBack"/>
-      <w:bookmarkEnd w:id="3"/>
     </w:p>
     <w:p>
       <w:pPr>
@@ -13238,7 +13238,7 @@
 </file>
 
 <file path=customXml/itemProps1.xml><?xml version="1.0" encoding="utf-8"?>
-<ds:datastoreItem xmlns:ds="http://schemas.openxmlformats.org/officeDocument/2006/customXml" ds:itemID="{E500CB7B-6343-4BC6-896E-C174F2C47AA2}">
+<ds:datastoreItem xmlns:ds="http://schemas.openxmlformats.org/officeDocument/2006/customXml" ds:itemID="{D5C27E4E-198A-4AD4-BB9A-1C97BE36C34E}">
   <ds:schemaRefs>
     <ds:schemaRef ds:uri="http://schemas.openxmlformats.org/officeDocument/2006/bibliography"/>
   </ds:schemaRefs>

</xml_diff>

<commit_message>
update on documentation and regulamento added
</commit_message>
<xml_diff>
--- a/Sheet Generator.docx
+++ b/Sheet Generator.docx
@@ -8,8 +8,6 @@
           <w:rFonts w:asciiTheme="majorHAnsi" w:hAnsiTheme="majorHAnsi" w:cstheme="majorHAnsi"/>
         </w:rPr>
       </w:pPr>
-      <w:bookmarkStart w:id="0" w:name="_GoBack"/>
-      <w:bookmarkEnd w:id="0"/>
     </w:p>
     <w:p>
       <w:pPr>
@@ -130,6 +128,14 @@
         </w:rPr>
         <w:t xml:space="preserve"> – Relatório TCC I</w:t>
       </w:r>
+      <w:r>
+        <w:rPr>
+          <w:rFonts w:asciiTheme="majorHAnsi" w:hAnsiTheme="majorHAnsi" w:cstheme="majorHAnsi"/>
+          <w:sz w:val="52"/>
+          <w:szCs w:val="72"/>
+        </w:rPr>
+        <w:t>I</w:t>
+      </w:r>
     </w:p>
     <w:p>
       <w:pPr>
@@ -369,6 +375,14 @@
           <w:szCs w:val="72"/>
         </w:rPr>
         <w:t>Relatório TCC I</w:t>
+      </w:r>
+      <w:r>
+        <w:rPr>
+          <w:rFonts w:asciiTheme="majorHAnsi" w:hAnsiTheme="majorHAnsi" w:cstheme="majorHAnsi"/>
+          <w:sz w:val="52"/>
+          <w:szCs w:val="72"/>
+        </w:rPr>
+        <w:t>I</w:t>
       </w:r>
     </w:p>
     <w:p>
@@ -5041,14 +5055,14 @@
           <w:rFonts w:cstheme="majorHAnsi"/>
         </w:rPr>
       </w:pPr>
-      <w:bookmarkStart w:id="1" w:name="_Toc12010036"/>
+      <w:bookmarkStart w:id="0" w:name="_Toc12010036"/>
       <w:r>
         <w:rPr>
           <w:rFonts w:cstheme="majorHAnsi"/>
         </w:rPr>
         <w:t>Versão do Documento</w:t>
       </w:r>
-      <w:bookmarkEnd w:id="1"/>
+      <w:bookmarkEnd w:id="0"/>
     </w:p>
     <w:p>
       <w:pPr>
@@ -5071,8 +5085,10 @@
         <w:rPr>
           <w:rFonts w:asciiTheme="majorHAnsi" w:hAnsiTheme="majorHAnsi" w:cstheme="majorHAnsi"/>
         </w:rPr>
-        <w:t>4</w:t>
-      </w:r>
+        <w:t>5</w:t>
+      </w:r>
+      <w:bookmarkStart w:id="1" w:name="_GoBack"/>
+      <w:bookmarkEnd w:id="1"/>
     </w:p>
     <w:p>
       <w:pPr>
@@ -8442,7 +8458,7 @@
         <w:szCs w:val="32"/>
       </w:rPr>
       <w:drawing>
-        <wp:anchor distT="0" distB="0" distL="114300" distR="114300" simplePos="0" relativeHeight="251658240" behindDoc="0" locked="0" layoutInCell="1" allowOverlap="1" wp14:anchorId="4D119D8D">
+        <wp:anchor distT="0" distB="0" distL="114300" distR="114300" simplePos="0" relativeHeight="251658240" behindDoc="0" locked="0" layoutInCell="1" allowOverlap="1" wp14:anchorId="74D2B58B" wp14:editId="528B78ED">
           <wp:simplePos x="0" y="0"/>
           <wp:positionH relativeFrom="column">
             <wp:posOffset>-772461</wp:posOffset>
@@ -8506,7 +8522,7 @@
         <w:szCs w:val="32"/>
       </w:rPr>
       <w:drawing>
-        <wp:anchor distT="0" distB="0" distL="114300" distR="114300" simplePos="0" relativeHeight="251659264" behindDoc="0" locked="0" layoutInCell="1" allowOverlap="1">
+        <wp:anchor distT="0" distB="0" distL="114300" distR="114300" simplePos="0" relativeHeight="251659264" behindDoc="0" locked="0" layoutInCell="1" allowOverlap="1" wp14:anchorId="4BAAF76F" wp14:editId="78E34745">
           <wp:simplePos x="0" y="0"/>
           <wp:positionH relativeFrom="column">
             <wp:posOffset>5335270</wp:posOffset>
@@ -13238,7 +13254,7 @@
 </file>
 
 <file path=customXml/itemProps1.xml><?xml version="1.0" encoding="utf-8"?>
-<ds:datastoreItem xmlns:ds="http://schemas.openxmlformats.org/officeDocument/2006/customXml" ds:itemID="{D5C27E4E-198A-4AD4-BB9A-1C97BE36C34E}">
+<ds:datastoreItem xmlns:ds="http://schemas.openxmlformats.org/officeDocument/2006/customXml" ds:itemID="{5F69FC03-01E7-49DE-86AF-F71DEDCC7975}">
   <ds:schemaRefs>
     <ds:schemaRef ds:uri="http://schemas.openxmlformats.org/officeDocument/2006/bibliography"/>
   </ds:schemaRefs>

</xml_diff>

<commit_message>
some updates at start of the system
</commit_message>
<xml_diff>
--- a/Sheet Generator.docx
+++ b/Sheet Generator.docx
@@ -5085,10 +5085,8 @@
         <w:rPr>
           <w:rFonts w:asciiTheme="majorHAnsi" w:hAnsiTheme="majorHAnsi" w:cstheme="majorHAnsi"/>
         </w:rPr>
-        <w:t>5</w:t>
-      </w:r>
-      <w:bookmarkStart w:id="1" w:name="_GoBack"/>
-      <w:bookmarkEnd w:id="1"/>
+        <w:t>6</w:t>
+      </w:r>
     </w:p>
     <w:p>
       <w:pPr>
@@ -5101,14 +5099,14 @@
           <w:rFonts w:cstheme="majorHAnsi"/>
         </w:rPr>
       </w:pPr>
-      <w:bookmarkStart w:id="2" w:name="_Toc12010037"/>
+      <w:bookmarkStart w:id="1" w:name="_Toc12010037"/>
       <w:r>
         <w:rPr>
           <w:rFonts w:cstheme="majorHAnsi"/>
         </w:rPr>
         <w:t>Introdução</w:t>
       </w:r>
-      <w:bookmarkEnd w:id="2"/>
+      <w:bookmarkEnd w:id="1"/>
     </w:p>
     <w:p>
       <w:pPr>
@@ -5151,7 +5149,19 @@
         <w:rPr>
           <w:rFonts w:asciiTheme="majorHAnsi" w:hAnsiTheme="majorHAnsi" w:cstheme="majorHAnsi"/>
         </w:rPr>
-        <w:t xml:space="preserve"> através da captação de sons pelo microfone do computador. Isso é possível graças a diversos procedimentos de análise de dados que, trabalhando juntos, conseguem retornar exatamente o que foi executado pelo </w:t>
+        <w:t xml:space="preserve"> através da captação de sons pelo microfone do computador</w:t>
+      </w:r>
+      <w:r>
+        <w:rPr>
+          <w:rFonts w:asciiTheme="majorHAnsi" w:hAnsiTheme="majorHAnsi" w:cstheme="majorHAnsi"/>
+        </w:rPr>
+        <w:t xml:space="preserve"> ou pela captação direta do instrumento configurado na entrada do microfone</w:t>
+      </w:r>
+      <w:r>
+        <w:rPr>
+          <w:rFonts w:asciiTheme="majorHAnsi" w:hAnsiTheme="majorHAnsi" w:cstheme="majorHAnsi"/>
+        </w:rPr>
+        <w:t xml:space="preserve">. Isso é possível graças a diversos procedimentos de análise de dados que, trabalhando juntos, conseguem retornar exatamente o que foi executado pelo </w:t>
       </w:r>
       <w:r>
         <w:rPr>
@@ -5177,13 +5187,61 @@
         <w:rPr>
           <w:rFonts w:asciiTheme="majorHAnsi" w:hAnsiTheme="majorHAnsi" w:cstheme="majorHAnsi"/>
         </w:rPr>
-        <w:t xml:space="preserve">Utilizando Inteligência Artificial, Aprendizado de Máquina e diversos outros algoritmos, Sheet Gen consegue entregar </w:t>
-      </w:r>
-      <w:r>
-        <w:rPr>
-          <w:rFonts w:asciiTheme="majorHAnsi" w:hAnsiTheme="majorHAnsi" w:cstheme="majorHAnsi"/>
-        </w:rPr>
-        <w:t xml:space="preserve">partituras com alta confiabilidade e precisão além de alta performance em escrevê-las em tempo real enquanto o </w:t>
+        <w:t xml:space="preserve">Utilizando </w:t>
+      </w:r>
+      <w:r>
+        <w:rPr>
+          <w:rFonts w:asciiTheme="majorHAnsi" w:hAnsiTheme="majorHAnsi" w:cstheme="majorHAnsi"/>
+        </w:rPr>
+        <w:t xml:space="preserve">várias bibliotecas </w:t>
+      </w:r>
+      <w:r>
+        <w:rPr>
+          <w:rFonts w:asciiTheme="majorHAnsi" w:hAnsiTheme="majorHAnsi" w:cstheme="majorHAnsi"/>
+        </w:rPr>
+        <w:t xml:space="preserve">e </w:t>
+      </w:r>
+      <w:r>
+        <w:rPr>
+          <w:rFonts w:asciiTheme="majorHAnsi" w:hAnsiTheme="majorHAnsi" w:cstheme="majorHAnsi"/>
+        </w:rPr>
+        <w:t xml:space="preserve">diversos </w:t>
+      </w:r>
+      <w:r>
+        <w:rPr>
+          <w:rFonts w:asciiTheme="majorHAnsi" w:hAnsiTheme="majorHAnsi" w:cstheme="majorHAnsi"/>
+        </w:rPr>
+        <w:t>algoritmos</w:t>
+      </w:r>
+      <w:r>
+        <w:rPr>
+          <w:rFonts w:asciiTheme="majorHAnsi" w:hAnsiTheme="majorHAnsi" w:cstheme="majorHAnsi"/>
+        </w:rPr>
+        <w:t xml:space="preserve"> que processam os conceitos de música</w:t>
+      </w:r>
+      <w:r>
+        <w:rPr>
+          <w:rFonts w:asciiTheme="majorHAnsi" w:hAnsiTheme="majorHAnsi" w:cstheme="majorHAnsi"/>
+        </w:rPr>
+        <w:t xml:space="preserve">, Sheet Gen consegue entregar </w:t>
+      </w:r>
+      <w:r>
+        <w:rPr>
+          <w:rFonts w:asciiTheme="majorHAnsi" w:hAnsiTheme="majorHAnsi" w:cstheme="majorHAnsi"/>
+        </w:rPr>
+        <w:t xml:space="preserve">partituras </w:t>
+      </w:r>
+      <w:r>
+        <w:rPr>
+          <w:rFonts w:asciiTheme="majorHAnsi" w:hAnsiTheme="majorHAnsi" w:cstheme="majorHAnsi"/>
+        </w:rPr>
+        <w:t>com</w:t>
+      </w:r>
+      <w:r>
+        <w:rPr>
+          <w:rFonts w:asciiTheme="majorHAnsi" w:hAnsiTheme="majorHAnsi" w:cstheme="majorHAnsi"/>
+        </w:rPr>
+        <w:t xml:space="preserve"> alta performance em escrevê-las em tempo real enquanto o </w:t>
       </w:r>
       <w:r>
         <w:rPr>
@@ -5229,14 +5287,14 @@
           <w:rFonts w:cstheme="majorHAnsi"/>
         </w:rPr>
       </w:pPr>
-      <w:bookmarkStart w:id="3" w:name="_Toc12010038"/>
+      <w:bookmarkStart w:id="2" w:name="_Toc12010038"/>
       <w:r>
         <w:rPr>
           <w:rFonts w:cstheme="majorHAnsi"/>
         </w:rPr>
         <w:t>Linguagem de programação</w:t>
       </w:r>
-      <w:bookmarkEnd w:id="3"/>
+      <w:bookmarkEnd w:id="2"/>
     </w:p>
     <w:p>
       <w:pPr>
@@ -5279,7 +5337,7 @@
           <w:rFonts w:cstheme="majorHAnsi"/>
         </w:rPr>
       </w:pPr>
-      <w:bookmarkStart w:id="4" w:name="_Toc12010039"/>
+      <w:bookmarkStart w:id="3" w:name="_Toc12010039"/>
       <w:r>
         <w:rPr>
           <w:rFonts w:cstheme="majorHAnsi"/>
@@ -5304,203 +5362,632 @@
         </w:rPr>
         <w:t>r</w:t>
       </w:r>
-      <w:bookmarkEnd w:id="4"/>
-    </w:p>
-    <w:p>
-      <w:pPr>
-        <w:pStyle w:val="ListParagraph"/>
+      <w:bookmarkEnd w:id="3"/>
+    </w:p>
+    <w:p>
+      <w:pPr>
+        <w:pStyle w:val="Heading2"/>
         <w:numPr>
-          <w:ilvl w:val="0"/>
-          <w:numId w:val="2"/>
+          <w:ilvl w:val="1"/>
+          <w:numId w:val="13"/>
         </w:numPr>
-        <w:rPr>
-          <w:rFonts w:asciiTheme="majorHAnsi" w:hAnsiTheme="majorHAnsi" w:cstheme="majorHAnsi"/>
-        </w:rPr>
-      </w:pPr>
-      <w:r>
-        <w:rPr>
-          <w:rFonts w:asciiTheme="majorHAnsi" w:hAnsiTheme="majorHAnsi" w:cstheme="majorHAnsi"/>
-        </w:rPr>
+        <w:jc w:val="left"/>
+      </w:pPr>
+      <w:r>
+        <w:t xml:space="preserve"> </w:t>
+      </w:r>
+      <w:r>
         <w:t>pyaudio</w:t>
       </w:r>
     </w:p>
     <w:p>
       <w:pPr>
-        <w:pStyle w:val="ListParagraph"/>
+        <w:ind w:firstLine="708"/>
+        <w:rPr>
+          <w:rFonts w:asciiTheme="majorHAnsi" w:hAnsiTheme="majorHAnsi" w:cstheme="majorHAnsi"/>
+        </w:rPr>
+      </w:pPr>
+      <w:r>
+        <w:rPr>
+          <w:rFonts w:asciiTheme="majorHAnsi" w:hAnsiTheme="majorHAnsi" w:cstheme="majorHAnsi"/>
+        </w:rPr>
+        <w:t>A biblioteca pyaudio tem fundamental importância no funcionamento do sistemaSheet Hero.</w:t>
+      </w:r>
+      <w:r>
+        <w:rPr>
+          <w:rFonts w:asciiTheme="majorHAnsi" w:hAnsiTheme="majorHAnsi" w:cstheme="majorHAnsi"/>
+        </w:rPr>
+        <w:t xml:space="preserve"> Em sua versão X.X ela </w:t>
+      </w:r>
+      <w:r>
+        <w:rPr>
+          <w:rFonts w:asciiTheme="majorHAnsi" w:hAnsiTheme="majorHAnsi" w:cstheme="majorHAnsi"/>
+        </w:rPr>
+        <w:t>é a biblioteca responsável por lidar</w:t>
+      </w:r>
+      <w:r>
+        <w:rPr>
+          <w:rFonts w:asciiTheme="majorHAnsi" w:hAnsiTheme="majorHAnsi" w:cstheme="majorHAnsi"/>
+        </w:rPr>
+        <w:t xml:space="preserve"> com a captação</w:t>
+      </w:r>
+      <w:r>
+        <w:rPr>
+          <w:rFonts w:asciiTheme="majorHAnsi" w:hAnsiTheme="majorHAnsi" w:cstheme="majorHAnsi"/>
+        </w:rPr>
+        <w:t xml:space="preserve"> do áudio do microfone do Sistema Operacional. Utilizando sua função </w:t>
+      </w:r>
+      <w:r>
+        <w:rPr>
+          <w:rFonts w:asciiTheme="majorHAnsi" w:hAnsiTheme="majorHAnsi" w:cstheme="majorHAnsi"/>
+          <w:i/>
+        </w:rPr>
+        <w:t>open()</w:t>
+      </w:r>
+      <w:r>
+        <w:rPr>
+          <w:rFonts w:asciiTheme="majorHAnsi" w:hAnsiTheme="majorHAnsi" w:cstheme="majorHAnsi"/>
+        </w:rPr>
+        <w:t>, é possível personalizar a forma como o áudio será captado do microfone. Para tanto, é necessário passar os dados que se quer configurar através dos parâmetros suportados pela função.</w:t>
+      </w:r>
+    </w:p>
+    <w:p>
+      <w:pPr>
+        <w:ind w:firstLine="708"/>
+        <w:rPr>
+          <w:rFonts w:asciiTheme="majorHAnsi" w:hAnsiTheme="majorHAnsi" w:cstheme="majorHAnsi"/>
+        </w:rPr>
+      </w:pPr>
+      <w:r>
+        <w:rPr>
+          <w:rFonts w:asciiTheme="majorHAnsi" w:hAnsiTheme="majorHAnsi" w:cstheme="majorHAnsi"/>
+        </w:rPr>
+        <w:t xml:space="preserve">Em </w:t>
+      </w:r>
+      <w:r>
+        <w:rPr>
+          <w:rFonts w:asciiTheme="majorHAnsi" w:hAnsiTheme="majorHAnsi" w:cstheme="majorHAnsi"/>
+          <w:i/>
+        </w:rPr>
+        <w:t>format</w:t>
+      </w:r>
+      <w:r>
+        <w:rPr>
+          <w:rFonts w:asciiTheme="majorHAnsi" w:hAnsiTheme="majorHAnsi" w:cstheme="majorHAnsi"/>
+        </w:rPr>
+        <w:t xml:space="preserve">, configuramos uma constante que representa a quantidade de bytes por amostra. </w:t>
+      </w:r>
+      <w:r>
+        <w:rPr>
+          <w:rFonts w:asciiTheme="majorHAnsi" w:hAnsiTheme="majorHAnsi" w:cstheme="majorHAnsi"/>
+        </w:rPr>
+        <w:t xml:space="preserve">O </w:t>
+      </w:r>
+      <w:r>
+        <w:rPr>
+          <w:rFonts w:asciiTheme="majorHAnsi" w:hAnsiTheme="majorHAnsi" w:cstheme="majorHAnsi"/>
+          <w:i/>
+        </w:rPr>
+        <w:t>format</w:t>
+      </w:r>
+      <w:r>
+        <w:rPr>
+          <w:rFonts w:asciiTheme="majorHAnsi" w:hAnsiTheme="majorHAnsi" w:cstheme="majorHAnsi"/>
+        </w:rPr>
+        <w:t xml:space="preserve"> escolhido foi </w:t>
+      </w:r>
+      <w:r>
+        <w:rPr>
+          <w:rFonts w:asciiTheme="majorHAnsi" w:hAnsiTheme="majorHAnsi" w:cstheme="majorHAnsi"/>
+          <w:i/>
+        </w:rPr>
+        <w:t>paInt16</w:t>
+      </w:r>
+    </w:p>
+    <w:p>
+      <w:pPr>
+        <w:ind w:firstLine="708"/>
+        <w:rPr>
+          <w:rFonts w:asciiTheme="majorHAnsi" w:hAnsiTheme="majorHAnsi" w:cstheme="majorHAnsi"/>
+        </w:rPr>
+      </w:pPr>
+      <w:r>
+        <w:rPr>
+          <w:rFonts w:asciiTheme="majorHAnsi" w:hAnsiTheme="majorHAnsi" w:cstheme="majorHAnsi"/>
+        </w:rPr>
+        <w:t xml:space="preserve">Em </w:t>
+      </w:r>
+      <w:r>
+        <w:rPr>
+          <w:rFonts w:asciiTheme="majorHAnsi" w:hAnsiTheme="majorHAnsi" w:cstheme="majorHAnsi"/>
+          <w:i/>
+        </w:rPr>
+        <w:t>channels</w:t>
+      </w:r>
+      <w:r>
+        <w:rPr>
+          <w:rFonts w:asciiTheme="majorHAnsi" w:hAnsiTheme="majorHAnsi" w:cstheme="majorHAnsi"/>
+        </w:rPr>
+        <w:t xml:space="preserve">, configuramos a quantidades de canais que o microfone vai captar. Como não vamos processar o áudio a fim de reproduzí-lo posteriormente, não é necessário captar mais de um canal, pois captando por somente um já é o suficiente para consolidar os processamentos. </w:t>
+      </w:r>
+    </w:p>
+    <w:p>
+      <w:pPr>
+        <w:ind w:firstLine="708"/>
+        <w:rPr>
+          <w:rFonts w:asciiTheme="majorHAnsi" w:hAnsiTheme="majorHAnsi" w:cstheme="majorHAnsi"/>
+        </w:rPr>
+      </w:pPr>
+      <w:r>
+        <w:rPr>
+          <w:rFonts w:asciiTheme="majorHAnsi" w:hAnsiTheme="majorHAnsi" w:cstheme="majorHAnsi"/>
+        </w:rPr>
+        <w:t xml:space="preserve">Ademais, para que se possa aumentar a quantidade de canais é necessário um microfone capaz de fazer essa captação, pois nem todos os microfones captam mais de um ou dois canais. Contudo, limitar a captação do microfone aumenta a performance do sistema </w:t>
+      </w:r>
+      <w:r>
+        <w:rPr>
+          <w:rFonts w:asciiTheme="majorHAnsi" w:hAnsiTheme="majorHAnsi" w:cstheme="majorHAnsi"/>
+        </w:rPr>
+        <w:lastRenderedPageBreak/>
+        <w:t>devido ao fato da quantidade de processamento de dados ser menor.</w:t>
+      </w:r>
+      <w:r>
+        <w:rPr>
+          <w:rFonts w:asciiTheme="majorHAnsi" w:hAnsiTheme="majorHAnsi" w:cstheme="majorHAnsi"/>
+        </w:rPr>
+        <w:t xml:space="preserve"> A quantidade de </w:t>
+      </w:r>
+      <w:r>
+        <w:rPr>
+          <w:rFonts w:asciiTheme="majorHAnsi" w:hAnsiTheme="majorHAnsi" w:cstheme="majorHAnsi"/>
+          <w:i/>
+        </w:rPr>
+        <w:t>channels</w:t>
+      </w:r>
+      <w:r>
+        <w:rPr>
+          <w:rFonts w:asciiTheme="majorHAnsi" w:hAnsiTheme="majorHAnsi" w:cstheme="majorHAnsi"/>
+        </w:rPr>
+        <w:t xml:space="preserve"> escolhida foi 1.</w:t>
+      </w:r>
+    </w:p>
+    <w:p>
+      <w:pPr>
+        <w:ind w:firstLine="708"/>
+        <w:rPr>
+          <w:rFonts w:asciiTheme="majorHAnsi" w:hAnsiTheme="majorHAnsi" w:cstheme="majorHAnsi"/>
+        </w:rPr>
+      </w:pPr>
+      <w:r>
+        <w:rPr>
+          <w:rFonts w:asciiTheme="majorHAnsi" w:hAnsiTheme="majorHAnsi" w:cstheme="majorHAnsi"/>
+        </w:rPr>
+        <w:t xml:space="preserve">Em </w:t>
+      </w:r>
+      <w:r>
+        <w:rPr>
+          <w:rFonts w:asciiTheme="majorHAnsi" w:hAnsiTheme="majorHAnsi" w:cstheme="majorHAnsi"/>
+          <w:i/>
+        </w:rPr>
+        <w:t>rate</w:t>
+      </w:r>
+      <w:r>
+        <w:rPr>
+          <w:rFonts w:asciiTheme="majorHAnsi" w:hAnsiTheme="majorHAnsi" w:cstheme="majorHAnsi"/>
+        </w:rPr>
+        <w:t xml:space="preserve">, configuramos a quantidade de amostras por segundo </w:t>
+      </w:r>
+      <w:r>
+        <w:rPr>
+          <w:rFonts w:asciiTheme="majorHAnsi" w:hAnsiTheme="majorHAnsi" w:cstheme="majorHAnsi"/>
+        </w:rPr>
+        <w:t xml:space="preserve">captadas pelo microfone. Com a quantidade de amostras mais simples que um microfone pode captar, já é possível chegar em uma conclusão precisa além de resultar em uma melhor performance para o sistema. O </w:t>
+      </w:r>
+      <w:r>
+        <w:rPr>
+          <w:rFonts w:asciiTheme="majorHAnsi" w:hAnsiTheme="majorHAnsi" w:cstheme="majorHAnsi"/>
+          <w:i/>
+        </w:rPr>
+        <w:t>rate</w:t>
+      </w:r>
+      <w:r>
+        <w:rPr>
+          <w:rFonts w:asciiTheme="majorHAnsi" w:hAnsiTheme="majorHAnsi" w:cstheme="majorHAnsi"/>
+        </w:rPr>
+        <w:t xml:space="preserve"> escolhido foi 44.1kHz</w:t>
+      </w:r>
+    </w:p>
+    <w:p>
+      <w:pPr>
+        <w:ind w:firstLine="708"/>
+        <w:rPr>
+          <w:rFonts w:asciiTheme="majorHAnsi" w:hAnsiTheme="majorHAnsi" w:cstheme="majorHAnsi"/>
+        </w:rPr>
+      </w:pPr>
+      <w:r>
+        <w:rPr>
+          <w:rFonts w:asciiTheme="majorHAnsi" w:hAnsiTheme="majorHAnsi" w:cstheme="majorHAnsi"/>
+        </w:rPr>
+        <w:t xml:space="preserve">Em </w:t>
+      </w:r>
+      <w:r>
+        <w:rPr>
+          <w:rFonts w:asciiTheme="majorHAnsi" w:hAnsiTheme="majorHAnsi" w:cstheme="majorHAnsi"/>
+          <w:i/>
+        </w:rPr>
+        <w:t>chunk</w:t>
+      </w:r>
+      <w:r>
+        <w:rPr>
+          <w:rFonts w:asciiTheme="majorHAnsi" w:hAnsiTheme="majorHAnsi" w:cstheme="majorHAnsi"/>
+        </w:rPr>
+        <w:t>, configuramos a quantidade de quadros por buffer. Quanto maior for o multiplicador, maior a precisão dos cálculos para se determinar a nota porém, menor a precisão dos cálculos para determinar os tempos das notas devido ao aumento de cálculos a se fazer.</w:t>
+      </w:r>
+    </w:p>
+    <w:p>
+      <w:pPr>
+        <w:pStyle w:val="Heading2"/>
         <w:numPr>
-          <w:ilvl w:val="0"/>
-          <w:numId w:val="2"/>
+          <w:ilvl w:val="1"/>
+          <w:numId w:val="13"/>
         </w:numPr>
-        <w:rPr>
-          <w:rFonts w:asciiTheme="majorHAnsi" w:hAnsiTheme="majorHAnsi" w:cstheme="majorHAnsi"/>
-        </w:rPr>
-      </w:pPr>
-      <w:r>
-        <w:rPr>
-          <w:rFonts w:asciiTheme="majorHAnsi" w:hAnsiTheme="majorHAnsi" w:cstheme="majorHAnsi"/>
-        </w:rPr>
-        <w:t>numpy</w:t>
-      </w:r>
-    </w:p>
-    <w:p>
-      <w:pPr>
-        <w:pStyle w:val="ListParagraph"/>
+        <w:jc w:val="left"/>
+      </w:pPr>
+      <w:r>
+        <w:t>N</w:t>
+      </w:r>
+      <w:r>
+        <w:t>um</w:t>
+      </w:r>
+      <w:r>
+        <w:t>P</w:t>
+      </w:r>
+      <w:r>
+        <w:t>y</w:t>
+      </w:r>
+    </w:p>
+    <w:p>
+      <w:pPr>
+        <w:ind w:firstLine="708"/>
+        <w:rPr>
+          <w:rFonts w:asciiTheme="majorHAnsi" w:hAnsiTheme="majorHAnsi" w:cstheme="majorHAnsi"/>
+        </w:rPr>
+      </w:pPr>
+      <w:r>
+        <w:rPr>
+          <w:rFonts w:asciiTheme="majorHAnsi" w:hAnsiTheme="majorHAnsi" w:cstheme="majorHAnsi"/>
+        </w:rPr>
+        <w:t>No Sheet Hero, a</w:t>
+      </w:r>
+      <w:r>
+        <w:rPr>
+          <w:rFonts w:asciiTheme="majorHAnsi" w:hAnsiTheme="majorHAnsi" w:cstheme="majorHAnsi"/>
+        </w:rPr>
+        <w:t xml:space="preserve"> bibliotec</w:t>
+      </w:r>
+      <w:r>
+        <w:rPr>
+          <w:rFonts w:asciiTheme="majorHAnsi" w:hAnsiTheme="majorHAnsi" w:cstheme="majorHAnsi"/>
+        </w:rPr>
+        <w:t xml:space="preserve">a </w:t>
+      </w:r>
+      <w:r>
+        <w:rPr>
+          <w:rFonts w:asciiTheme="majorHAnsi" w:hAnsiTheme="majorHAnsi" w:cstheme="majorHAnsi"/>
+          <w:i/>
+        </w:rPr>
+        <w:t>NumPy</w:t>
+      </w:r>
+      <w:r>
+        <w:rPr>
+          <w:rFonts w:asciiTheme="majorHAnsi" w:hAnsiTheme="majorHAnsi" w:cstheme="majorHAnsi"/>
+        </w:rPr>
+        <w:t xml:space="preserve"> auxilia em cálculos com vetores de larga escala utilizando uma extensa coleção de funções matemáticas</w:t>
+      </w:r>
+      <w:r>
+        <w:rPr>
+          <w:rFonts w:asciiTheme="majorHAnsi" w:hAnsiTheme="majorHAnsi" w:cstheme="majorHAnsi"/>
+        </w:rPr>
+        <w:t xml:space="preserve"> para lidar com vetores n-dimensionais.</w:t>
+      </w:r>
+    </w:p>
+    <w:p>
+      <w:pPr>
+        <w:ind w:firstLine="708"/>
+        <w:rPr>
+          <w:rFonts w:asciiTheme="majorHAnsi" w:hAnsiTheme="majorHAnsi" w:cstheme="majorHAnsi"/>
+        </w:rPr>
+      </w:pPr>
+      <w:r>
+        <w:rPr>
+          <w:rFonts w:asciiTheme="majorHAnsi" w:hAnsiTheme="majorHAnsi" w:cstheme="majorHAnsi"/>
+        </w:rPr>
+        <w:t xml:space="preserve">Utilizando </w:t>
+      </w:r>
+      <w:r>
+        <w:rPr>
+          <w:rFonts w:asciiTheme="majorHAnsi" w:hAnsiTheme="majorHAnsi" w:cstheme="majorHAnsi"/>
+        </w:rPr>
+        <w:t xml:space="preserve">uma das principais </w:t>
+      </w:r>
+      <w:r>
+        <w:rPr>
+          <w:rFonts w:asciiTheme="majorHAnsi" w:hAnsiTheme="majorHAnsi" w:cstheme="majorHAnsi"/>
+        </w:rPr>
+        <w:t xml:space="preserve">estruturas de dados </w:t>
+      </w:r>
+      <w:r>
+        <w:rPr>
+          <w:rFonts w:asciiTheme="majorHAnsi" w:hAnsiTheme="majorHAnsi" w:cstheme="majorHAnsi"/>
+        </w:rPr>
+        <w:t xml:space="preserve">da biblioteca, </w:t>
+      </w:r>
+      <w:r>
+        <w:rPr>
+          <w:rFonts w:asciiTheme="majorHAnsi" w:hAnsiTheme="majorHAnsi" w:cstheme="majorHAnsi"/>
+        </w:rPr>
+        <w:t xml:space="preserve">o </w:t>
+      </w:r>
+      <w:r>
+        <w:rPr>
+          <w:rFonts w:asciiTheme="majorHAnsi" w:hAnsiTheme="majorHAnsi" w:cstheme="majorHAnsi"/>
+          <w:i/>
+        </w:rPr>
+        <w:t>ndarra</w:t>
+      </w:r>
+      <w:r>
+        <w:rPr>
+          <w:rFonts w:asciiTheme="majorHAnsi" w:hAnsiTheme="majorHAnsi" w:cstheme="majorHAnsi"/>
+          <w:i/>
+        </w:rPr>
+        <w:t>y</w:t>
+      </w:r>
+      <w:r>
+        <w:rPr>
+          <w:rFonts w:asciiTheme="majorHAnsi" w:hAnsiTheme="majorHAnsi" w:cstheme="majorHAnsi"/>
+        </w:rPr>
+        <w:t>,</w:t>
+      </w:r>
+      <w:r>
+        <w:rPr>
+          <w:rFonts w:asciiTheme="majorHAnsi" w:hAnsiTheme="majorHAnsi" w:cstheme="majorHAnsi"/>
+        </w:rPr>
+        <w:t xml:space="preserve"> </w:t>
+      </w:r>
+      <w:r>
+        <w:rPr>
+          <w:rFonts w:asciiTheme="majorHAnsi" w:hAnsiTheme="majorHAnsi" w:cstheme="majorHAnsi"/>
+        </w:rPr>
+        <w:t xml:space="preserve">a função </w:t>
+      </w:r>
+      <w:r>
+        <w:rPr>
+          <w:rFonts w:asciiTheme="majorHAnsi" w:hAnsiTheme="majorHAnsi" w:cstheme="majorHAnsi"/>
+          <w:i/>
+        </w:rPr>
+        <w:t>arrange</w:t>
+      </w:r>
+      <w:r>
+        <w:rPr>
+          <w:rFonts w:asciiTheme="majorHAnsi" w:hAnsiTheme="majorHAnsi" w:cstheme="majorHAnsi"/>
+        </w:rPr>
+        <w:t xml:space="preserve"> é utilizada </w:t>
+      </w:r>
+      <w:r>
+        <w:rPr>
+          <w:rFonts w:asciiTheme="majorHAnsi" w:hAnsiTheme="majorHAnsi" w:cstheme="majorHAnsi"/>
+        </w:rPr>
+        <w:t>para gerar uma das variáveis necessárias para que a análise das ondas sonoras seja feita.</w:t>
+      </w:r>
+    </w:p>
+    <w:p>
+      <w:pPr>
+        <w:ind w:firstLine="708"/>
+        <w:rPr>
+          <w:rFonts w:asciiTheme="majorHAnsi" w:hAnsiTheme="majorHAnsi" w:cstheme="majorHAnsi"/>
+        </w:rPr>
+      </w:pPr>
+      <w:r>
+        <w:rPr>
+          <w:rFonts w:asciiTheme="majorHAnsi" w:hAnsiTheme="majorHAnsi" w:cstheme="majorHAnsi"/>
+        </w:rPr>
+        <w:t xml:space="preserve">Com o auxílio da função </w:t>
+      </w:r>
+      <w:r>
+        <w:rPr>
+          <w:rFonts w:asciiTheme="majorHAnsi" w:hAnsiTheme="majorHAnsi" w:cstheme="majorHAnsi"/>
+        </w:rPr>
+        <w:t>read</w:t>
+      </w:r>
+      <w:r>
+        <w:rPr>
+          <w:rFonts w:asciiTheme="majorHAnsi" w:hAnsiTheme="majorHAnsi" w:cstheme="majorHAnsi"/>
+        </w:rPr>
+        <w:t xml:space="preserve"> da biblioteca </w:t>
+      </w:r>
+      <w:r>
+        <w:rPr>
+          <w:rFonts w:asciiTheme="majorHAnsi" w:hAnsiTheme="majorHAnsi" w:cstheme="majorHAnsi"/>
+        </w:rPr>
+        <w:t>pyaudio</w:t>
+      </w:r>
+      <w:r>
+        <w:rPr>
+          <w:rFonts w:asciiTheme="majorHAnsi" w:hAnsiTheme="majorHAnsi" w:cstheme="majorHAnsi"/>
+        </w:rPr>
+        <w:t xml:space="preserve">, o sistema guarda o tamanho da amostra captada pelo microfone. Ainda com a função </w:t>
+      </w:r>
+      <w:r>
+        <w:rPr>
+          <w:rFonts w:asciiTheme="majorHAnsi" w:hAnsiTheme="majorHAnsi" w:cstheme="majorHAnsi"/>
+        </w:rPr>
+        <w:t>unpack</w:t>
+      </w:r>
+      <w:r>
+        <w:rPr>
+          <w:rFonts w:asciiTheme="majorHAnsi" w:hAnsiTheme="majorHAnsi" w:cstheme="majorHAnsi"/>
+        </w:rPr>
+        <w:t xml:space="preserve"> da biblioteca </w:t>
+      </w:r>
+      <w:r>
+        <w:rPr>
+          <w:rFonts w:asciiTheme="majorHAnsi" w:hAnsiTheme="majorHAnsi" w:cstheme="majorHAnsi"/>
+        </w:rPr>
+        <w:t>struct</w:t>
+      </w:r>
+      <w:r>
+        <w:rPr>
+          <w:rFonts w:asciiTheme="majorHAnsi" w:hAnsiTheme="majorHAnsi" w:cstheme="majorHAnsi"/>
+        </w:rPr>
+        <w:t xml:space="preserve">, o sistema converte esses dados extraídos para o tipo inteiro. O próximo passo é criar mais um vetor </w:t>
+      </w:r>
+      <w:r>
+        <w:rPr>
+          <w:rFonts w:asciiTheme="majorHAnsi" w:hAnsiTheme="majorHAnsi" w:cstheme="majorHAnsi"/>
+          <w:i/>
+        </w:rPr>
+        <w:t>NumPy</w:t>
+      </w:r>
+      <w:r>
+        <w:rPr>
+          <w:rFonts w:asciiTheme="majorHAnsi" w:hAnsiTheme="majorHAnsi" w:cstheme="majorHAnsi"/>
+        </w:rPr>
+        <w:t xml:space="preserve"> através da função </w:t>
+      </w:r>
+      <w:r>
+        <w:rPr>
+          <w:rFonts w:asciiTheme="majorHAnsi" w:hAnsiTheme="majorHAnsi" w:cstheme="majorHAnsi"/>
+          <w:i/>
+        </w:rPr>
+        <w:t>array</w:t>
+      </w:r>
+      <w:r>
+        <w:rPr>
+          <w:rFonts w:asciiTheme="majorHAnsi" w:hAnsiTheme="majorHAnsi" w:cstheme="majorHAnsi"/>
+        </w:rPr>
+        <w:t xml:space="preserve"> para que seja possível gerar as coordenadas do gráfico de ondas sonoras. </w:t>
+      </w:r>
+      <w:r>
+        <w:rPr>
+          <w:rFonts w:asciiTheme="majorHAnsi" w:hAnsiTheme="majorHAnsi" w:cstheme="majorHAnsi"/>
+        </w:rPr>
+        <w:t>( Assistir vídeo da implementação do gráfico de ondas sonoras e do espectro )</w:t>
+      </w:r>
+    </w:p>
+    <w:p>
+      <w:pPr>
+        <w:pStyle w:val="Heading2"/>
         <w:numPr>
-          <w:ilvl w:val="0"/>
-          <w:numId w:val="2"/>
+          <w:ilvl w:val="1"/>
+          <w:numId w:val="13"/>
         </w:numPr>
-        <w:rPr>
-          <w:rFonts w:asciiTheme="majorHAnsi" w:hAnsiTheme="majorHAnsi" w:cstheme="majorHAnsi"/>
-        </w:rPr>
-      </w:pPr>
-      <w:r>
-        <w:rPr>
-          <w:rFonts w:asciiTheme="majorHAnsi" w:hAnsiTheme="majorHAnsi" w:cstheme="majorHAnsi"/>
-        </w:rPr>
+        <w:jc w:val="left"/>
+      </w:pPr>
+      <w:r>
         <w:t>matplotlib.pyplot</w:t>
       </w:r>
     </w:p>
     <w:p>
       <w:pPr>
-        <w:pStyle w:val="ListParagraph"/>
+        <w:pStyle w:val="Heading2"/>
         <w:numPr>
-          <w:ilvl w:val="0"/>
-          <w:numId w:val="2"/>
+          <w:ilvl w:val="1"/>
+          <w:numId w:val="13"/>
         </w:numPr>
-        <w:rPr>
-          <w:rFonts w:asciiTheme="majorHAnsi" w:hAnsiTheme="majorHAnsi" w:cstheme="majorHAnsi"/>
-        </w:rPr>
-      </w:pPr>
-      <w:r>
-        <w:rPr>
-          <w:rFonts w:asciiTheme="majorHAnsi" w:hAnsiTheme="majorHAnsi" w:cstheme="majorHAnsi"/>
-        </w:rPr>
+        <w:jc w:val="left"/>
+      </w:pPr>
+      <w:r>
         <w:t>pandas</w:t>
       </w:r>
     </w:p>
     <w:p>
       <w:pPr>
-        <w:pStyle w:val="ListParagraph"/>
+        <w:pStyle w:val="Heading2"/>
         <w:numPr>
-          <w:ilvl w:val="0"/>
-          <w:numId w:val="2"/>
+          <w:ilvl w:val="1"/>
+          <w:numId w:val="13"/>
         </w:numPr>
-        <w:rPr>
-          <w:rFonts w:asciiTheme="majorHAnsi" w:hAnsiTheme="majorHAnsi" w:cstheme="majorHAnsi"/>
-        </w:rPr>
-      </w:pPr>
-      <w:r>
-        <w:rPr>
-          <w:rFonts w:asciiTheme="majorHAnsi" w:hAnsiTheme="majorHAnsi" w:cstheme="majorHAnsi"/>
-        </w:rPr>
+        <w:jc w:val="left"/>
+      </w:pPr>
+      <w:r>
         <w:t>plotly</w:t>
       </w:r>
     </w:p>
     <w:p>
       <w:pPr>
-        <w:pStyle w:val="ListParagraph"/>
+        <w:pStyle w:val="Heading2"/>
         <w:numPr>
-          <w:ilvl w:val="0"/>
-          <w:numId w:val="2"/>
+          <w:ilvl w:val="1"/>
+          <w:numId w:val="13"/>
         </w:numPr>
-        <w:rPr>
-          <w:rFonts w:asciiTheme="majorHAnsi" w:hAnsiTheme="majorHAnsi" w:cstheme="majorHAnsi"/>
-        </w:rPr>
-      </w:pPr>
-      <w:r>
-        <w:rPr>
-          <w:rFonts w:asciiTheme="majorHAnsi" w:hAnsiTheme="majorHAnsi" w:cstheme="majorHAnsi"/>
-        </w:rPr>
+        <w:jc w:val="left"/>
+      </w:pPr>
+      <w:r>
         <w:t>pydot</w:t>
       </w:r>
     </w:p>
     <w:p>
       <w:pPr>
-        <w:pStyle w:val="ListParagraph"/>
+        <w:pStyle w:val="Heading2"/>
         <w:numPr>
-          <w:ilvl w:val="0"/>
-          <w:numId w:val="2"/>
+          <w:ilvl w:val="1"/>
+          <w:numId w:val="13"/>
         </w:numPr>
-        <w:rPr>
-          <w:rFonts w:asciiTheme="majorHAnsi" w:hAnsiTheme="majorHAnsi" w:cstheme="majorHAnsi"/>
-        </w:rPr>
-      </w:pPr>
-      <w:r>
-        <w:rPr>
-          <w:rFonts w:asciiTheme="majorHAnsi" w:hAnsiTheme="majorHAnsi" w:cstheme="majorHAnsi"/>
-        </w:rPr>
+        <w:jc w:val="left"/>
+      </w:pPr>
+      <w:r>
         <w:t>turtle.py</w:t>
       </w:r>
     </w:p>
     <w:p>
       <w:pPr>
-        <w:pStyle w:val="ListParagraph"/>
+        <w:pStyle w:val="Heading2"/>
         <w:numPr>
-          <w:ilvl w:val="0"/>
-          <w:numId w:val="2"/>
+          <w:ilvl w:val="1"/>
+          <w:numId w:val="13"/>
         </w:numPr>
-        <w:rPr>
-          <w:rFonts w:asciiTheme="majorHAnsi" w:hAnsiTheme="majorHAnsi" w:cstheme="majorHAnsi"/>
-        </w:rPr>
-      </w:pPr>
-      <w:r>
-        <w:rPr>
-          <w:rFonts w:asciiTheme="majorHAnsi" w:hAnsiTheme="majorHAnsi" w:cstheme="majorHAnsi"/>
-        </w:rPr>
+        <w:jc w:val="left"/>
+      </w:pPr>
+      <w:r>
         <w:t>scikit-learn</w:t>
       </w:r>
     </w:p>
     <w:p>
       <w:pPr>
-        <w:pStyle w:val="ListParagraph"/>
+        <w:pStyle w:val="Heading2"/>
         <w:numPr>
-          <w:ilvl w:val="0"/>
-          <w:numId w:val="2"/>
+          <w:ilvl w:val="1"/>
+          <w:numId w:val="13"/>
         </w:numPr>
-        <w:rPr>
-          <w:rFonts w:asciiTheme="majorHAnsi" w:hAnsiTheme="majorHAnsi" w:cstheme="majorHAnsi"/>
-        </w:rPr>
-      </w:pPr>
-      <w:r>
-        <w:rPr>
-          <w:rFonts w:asciiTheme="majorHAnsi" w:hAnsiTheme="majorHAnsi" w:cstheme="majorHAnsi"/>
-        </w:rPr>
+        <w:jc w:val="left"/>
+      </w:pPr>
+      <w:r>
         <w:t>pil</w:t>
       </w:r>
     </w:p>
     <w:p>
       <w:pPr>
-        <w:pStyle w:val="ListParagraph"/>
+        <w:pStyle w:val="Heading2"/>
         <w:numPr>
-          <w:ilvl w:val="0"/>
-          <w:numId w:val="2"/>
+          <w:ilvl w:val="1"/>
+          <w:numId w:val="13"/>
         </w:numPr>
-        <w:rPr>
-          <w:rFonts w:asciiTheme="majorHAnsi" w:hAnsiTheme="majorHAnsi" w:cstheme="majorHAnsi"/>
-        </w:rPr>
-      </w:pPr>
-      <w:r>
-        <w:rPr>
-          <w:rFonts w:asciiTheme="majorHAnsi" w:hAnsiTheme="majorHAnsi" w:cstheme="majorHAnsi"/>
-        </w:rPr>
+        <w:jc w:val="left"/>
+      </w:pPr>
+      <w:r>
         <w:t>pygameintro</w:t>
       </w:r>
     </w:p>
     <w:p>
       <w:pPr>
-        <w:pStyle w:val="ListParagraph"/>
+        <w:pStyle w:val="Heading2"/>
         <w:numPr>
-          <w:ilvl w:val="0"/>
-          <w:numId w:val="2"/>
+          <w:ilvl w:val="1"/>
+          <w:numId w:val="13"/>
         </w:numPr>
-        <w:rPr>
-          <w:rFonts w:asciiTheme="majorHAnsi" w:hAnsiTheme="majorHAnsi" w:cstheme="majorHAnsi"/>
-        </w:rPr>
-      </w:pPr>
-      <w:r>
-        <w:rPr>
-          <w:rFonts w:asciiTheme="majorHAnsi" w:hAnsiTheme="majorHAnsi" w:cstheme="majorHAnsi"/>
-        </w:rPr>
+        <w:jc w:val="left"/>
+      </w:pPr>
+      <w:r>
         <w:t>time</w:t>
       </w:r>
     </w:p>
@@ -5543,15 +6030,27 @@
           <w:rFonts w:cstheme="majorHAnsi"/>
         </w:rPr>
       </w:pPr>
-      <w:bookmarkStart w:id="5" w:name="_Toc12010040"/>
+      <w:bookmarkStart w:id="4" w:name="_Toc12010040"/>
       <w:r>
         <w:rPr>
           <w:rFonts w:cstheme="majorHAnsi"/>
         </w:rPr>
         <w:lastRenderedPageBreak/>
-        <w:t>Algoritmos a utilizar – Must Have</w:t>
-      </w:r>
-      <w:bookmarkEnd w:id="5"/>
+        <w:t>Algoritmos utiliza</w:t>
+      </w:r>
+      <w:r>
+        <w:rPr>
+          <w:rFonts w:cstheme="majorHAnsi"/>
+        </w:rPr>
+        <w:t>dos</w:t>
+      </w:r>
+      <w:r>
+        <w:rPr>
+          <w:rFonts w:cstheme="majorHAnsi"/>
+        </w:rPr>
+        <w:t xml:space="preserve"> – Must Have</w:t>
+      </w:r>
+      <w:bookmarkEnd w:id="4"/>
     </w:p>
     <w:p>
       <w:pPr>
@@ -5564,14 +6063,14 @@
           <w:rFonts w:cstheme="majorHAnsi"/>
         </w:rPr>
       </w:pPr>
-      <w:bookmarkStart w:id="6" w:name="_Toc12010041"/>
+      <w:bookmarkStart w:id="5" w:name="_Toc12010041"/>
       <w:r>
         <w:rPr>
           <w:rFonts w:cstheme="majorHAnsi"/>
         </w:rPr>
         <w:t>Funcionalidades Básicas</w:t>
       </w:r>
-      <w:bookmarkEnd w:id="6"/>
+      <w:bookmarkEnd w:id="5"/>
     </w:p>
     <w:p>
       <w:pPr>
@@ -5591,7 +6090,7 @@
           <w:rFonts w:cstheme="majorHAnsi"/>
         </w:rPr>
       </w:pPr>
-      <w:bookmarkStart w:id="7" w:name="_Toc12010042"/>
+      <w:bookmarkStart w:id="6" w:name="_Toc12010042"/>
       <w:r>
         <w:rPr>
           <w:rFonts w:cstheme="majorHAnsi"/>
@@ -5610,7 +6109,7 @@
         </w:rPr>
         <w:t xml:space="preserve"> áudio pelo microfone</w:t>
       </w:r>
-      <w:bookmarkEnd w:id="7"/>
+      <w:bookmarkEnd w:id="6"/>
     </w:p>
     <w:p>
       <w:pPr>
@@ -5671,37 +6170,133 @@
         <w:rPr>
           <w:rFonts w:asciiTheme="majorHAnsi" w:hAnsiTheme="majorHAnsi" w:cstheme="majorHAnsi"/>
         </w:rPr>
-        <w:t>que isso seja possível</w:t>
-      </w:r>
-      <w:r>
-        <w:rPr>
-          <w:rFonts w:asciiTheme="majorHAnsi" w:hAnsiTheme="majorHAnsi" w:cstheme="majorHAnsi"/>
-        </w:rPr>
-        <w:t xml:space="preserve"> é</w:t>
-      </w:r>
-      <w:r>
-        <w:rPr>
-          <w:rFonts w:asciiTheme="majorHAnsi" w:hAnsiTheme="majorHAnsi" w:cstheme="majorHAnsi"/>
-        </w:rPr>
-        <w:t xml:space="preserve"> necessário utilizar algum componente que seja capaz de captar ondas sonoras. A melhor forma de se resolver esse problema é</w:t>
-      </w:r>
-      <w:r>
-        <w:rPr>
-          <w:rFonts w:asciiTheme="majorHAnsi" w:hAnsiTheme="majorHAnsi" w:cstheme="majorHAnsi"/>
-        </w:rPr>
-        <w:t xml:space="preserve"> utilizando um microfone de boa qualidade e</w:t>
-      </w:r>
-      <w:r>
-        <w:rPr>
-          <w:rFonts w:asciiTheme="majorHAnsi" w:hAnsiTheme="majorHAnsi" w:cstheme="majorHAnsi"/>
-        </w:rPr>
-        <w:t>, de preferência, utilizar o sistema</w:t>
-      </w:r>
-      <w:r>
-        <w:rPr>
-          <w:rFonts w:asciiTheme="majorHAnsi" w:hAnsiTheme="majorHAnsi" w:cstheme="majorHAnsi"/>
-        </w:rPr>
-        <w:t xml:space="preserve"> em um ambiente calmo, sem barulho externo.</w:t>
+        <w:t>tornar isso</w:t>
+      </w:r>
+      <w:r>
+        <w:rPr>
+          <w:rFonts w:asciiTheme="majorHAnsi" w:hAnsiTheme="majorHAnsi" w:cstheme="majorHAnsi"/>
+        </w:rPr>
+        <w:t xml:space="preserve"> possível</w:t>
+      </w:r>
+      <w:r>
+        <w:rPr>
+          <w:rFonts w:asciiTheme="majorHAnsi" w:hAnsiTheme="majorHAnsi" w:cstheme="majorHAnsi"/>
+        </w:rPr>
+        <w:t xml:space="preserve"> </w:t>
+      </w:r>
+      <w:r>
+        <w:rPr>
+          <w:rFonts w:asciiTheme="majorHAnsi" w:hAnsiTheme="majorHAnsi" w:cstheme="majorHAnsi"/>
+        </w:rPr>
+        <w:t>é</w:t>
+      </w:r>
+      <w:r>
+        <w:rPr>
+          <w:rFonts w:asciiTheme="majorHAnsi" w:hAnsiTheme="majorHAnsi" w:cstheme="majorHAnsi"/>
+        </w:rPr>
+        <w:t xml:space="preserve"> necessário utilizar algum </w:t>
+      </w:r>
+      <w:r>
+        <w:rPr>
+          <w:rFonts w:asciiTheme="majorHAnsi" w:hAnsiTheme="majorHAnsi" w:cstheme="majorHAnsi"/>
+        </w:rPr>
+        <w:t>dispositivo</w:t>
+      </w:r>
+      <w:r>
+        <w:rPr>
+          <w:rFonts w:asciiTheme="majorHAnsi" w:hAnsiTheme="majorHAnsi" w:cstheme="majorHAnsi"/>
+        </w:rPr>
+        <w:t xml:space="preserve"> que seja capaz de captar ondas sonoras. A melhor forma de se resolver esse problema é</w:t>
+      </w:r>
+      <w:r>
+        <w:rPr>
+          <w:rFonts w:asciiTheme="majorHAnsi" w:hAnsiTheme="majorHAnsi" w:cstheme="majorHAnsi"/>
+        </w:rPr>
+        <w:t xml:space="preserve"> utilizando um microfone</w:t>
+      </w:r>
+      <w:r>
+        <w:rPr>
+          <w:rFonts w:asciiTheme="majorHAnsi" w:hAnsiTheme="majorHAnsi" w:cstheme="majorHAnsi"/>
+        </w:rPr>
+        <w:t xml:space="preserve"> que faça a captação direta dos instrumentos. Porém, também será possível</w:t>
+      </w:r>
+      <w:r>
+        <w:rPr>
+          <w:rFonts w:asciiTheme="majorHAnsi" w:hAnsiTheme="majorHAnsi" w:cstheme="majorHAnsi"/>
+        </w:rPr>
+        <w:t xml:space="preserve"> captar através de um microfone</w:t>
+      </w:r>
+      <w:r>
+        <w:rPr>
+          <w:rFonts w:asciiTheme="majorHAnsi" w:hAnsiTheme="majorHAnsi" w:cstheme="majorHAnsi"/>
+        </w:rPr>
+        <w:t xml:space="preserve"> de boa qualidade </w:t>
+      </w:r>
+      <w:r>
+        <w:rPr>
+          <w:rFonts w:asciiTheme="majorHAnsi" w:hAnsiTheme="majorHAnsi" w:cstheme="majorHAnsi"/>
+        </w:rPr>
+        <w:t>porém,</w:t>
+      </w:r>
+      <w:r>
+        <w:rPr>
+          <w:rFonts w:asciiTheme="majorHAnsi" w:hAnsiTheme="majorHAnsi" w:cstheme="majorHAnsi"/>
+        </w:rPr>
+        <w:t xml:space="preserve"> </w:t>
+      </w:r>
+      <w:r>
+        <w:rPr>
+          <w:rFonts w:asciiTheme="majorHAnsi" w:hAnsiTheme="majorHAnsi" w:cstheme="majorHAnsi"/>
+        </w:rPr>
+        <w:t>para esses casos</w:t>
+      </w:r>
+      <w:r>
+        <w:rPr>
+          <w:rFonts w:asciiTheme="majorHAnsi" w:hAnsiTheme="majorHAnsi" w:cstheme="majorHAnsi"/>
+        </w:rPr>
+        <w:t>, utilizar o sistema</w:t>
+      </w:r>
+      <w:r>
+        <w:rPr>
+          <w:rFonts w:asciiTheme="majorHAnsi" w:hAnsiTheme="majorHAnsi" w:cstheme="majorHAnsi"/>
+        </w:rPr>
+        <w:t xml:space="preserve"> em um ambiente calmo</w:t>
+      </w:r>
+      <w:r>
+        <w:rPr>
+          <w:rFonts w:asciiTheme="majorHAnsi" w:hAnsiTheme="majorHAnsi" w:cstheme="majorHAnsi"/>
+        </w:rPr>
+        <w:t xml:space="preserve"> e</w:t>
+      </w:r>
+      <w:r>
+        <w:rPr>
+          <w:rFonts w:asciiTheme="majorHAnsi" w:hAnsiTheme="majorHAnsi" w:cstheme="majorHAnsi"/>
+        </w:rPr>
+        <w:t xml:space="preserve"> sem </w:t>
+      </w:r>
+      <w:r>
+        <w:rPr>
+          <w:rFonts w:asciiTheme="majorHAnsi" w:hAnsiTheme="majorHAnsi" w:cstheme="majorHAnsi"/>
+        </w:rPr>
+        <w:t>ruídos</w:t>
+      </w:r>
+      <w:r>
+        <w:rPr>
+          <w:rFonts w:asciiTheme="majorHAnsi" w:hAnsiTheme="majorHAnsi" w:cstheme="majorHAnsi"/>
+        </w:rPr>
+        <w:t xml:space="preserve"> externo</w:t>
+      </w:r>
+      <w:r>
+        <w:rPr>
+          <w:rFonts w:asciiTheme="majorHAnsi" w:hAnsiTheme="majorHAnsi" w:cstheme="majorHAnsi"/>
+        </w:rPr>
+        <w:t>s</w:t>
+      </w:r>
+      <w:r>
+        <w:rPr>
+          <w:rFonts w:asciiTheme="majorHAnsi" w:hAnsiTheme="majorHAnsi" w:cstheme="majorHAnsi"/>
+        </w:rPr>
+        <w:t>.</w:t>
       </w:r>
     </w:p>
     <w:p>
@@ -5715,7 +6310,7 @@
           <w:rFonts w:cstheme="majorHAnsi"/>
         </w:rPr>
       </w:pPr>
-      <w:bookmarkStart w:id="8" w:name="_Toc12010043"/>
+      <w:bookmarkStart w:id="7" w:name="_Toc12010043"/>
       <w:r>
         <w:rPr>
           <w:rFonts w:cstheme="majorHAnsi"/>
@@ -5734,42 +6329,48 @@
         </w:rPr>
         <w:t xml:space="preserve"> ondas sonoras em gráfico</w:t>
       </w:r>
-      <w:bookmarkEnd w:id="8"/>
+      <w:bookmarkEnd w:id="7"/>
     </w:p>
     <w:p>
       <w:pPr>
         <w:ind w:firstLine="708"/>
         <w:rPr>
           <w:rFonts w:asciiTheme="majorHAnsi" w:hAnsiTheme="majorHAnsi" w:cstheme="majorHAnsi"/>
-        </w:rPr>
-      </w:pPr>
-      <w:r>
-        <w:rPr>
-          <w:rFonts w:asciiTheme="majorHAnsi" w:hAnsiTheme="majorHAnsi" w:cstheme="majorHAnsi"/>
+          <w:color w:val="FF0000"/>
+        </w:rPr>
+      </w:pPr>
+      <w:r>
+        <w:rPr>
+          <w:rFonts w:asciiTheme="majorHAnsi" w:hAnsiTheme="majorHAnsi" w:cstheme="majorHAnsi"/>
+          <w:color w:val="FF0000"/>
         </w:rPr>
         <w:t xml:space="preserve">Plotar o gráfico das ondas sonoras captadas pelo microfone é um passo importante para a execução desse trabalho, pois com ele </w:t>
       </w:r>
       <w:r>
         <w:rPr>
           <w:rFonts w:asciiTheme="majorHAnsi" w:hAnsiTheme="majorHAnsi" w:cstheme="majorHAnsi"/>
+          <w:color w:val="FF0000"/>
         </w:rPr>
         <w:t>será possível</w:t>
       </w:r>
       <w:r>
         <w:rPr>
           <w:rFonts w:asciiTheme="majorHAnsi" w:hAnsiTheme="majorHAnsi" w:cstheme="majorHAnsi"/>
+          <w:color w:val="FF0000"/>
         </w:rPr>
         <w:t xml:space="preserve"> </w:t>
       </w:r>
       <w:r>
         <w:rPr>
           <w:rFonts w:asciiTheme="majorHAnsi" w:hAnsiTheme="majorHAnsi" w:cstheme="majorHAnsi"/>
+          <w:color w:val="FF0000"/>
         </w:rPr>
         <w:t>identificar as notas através de sua frequência em Hertz (Hz)</w:t>
       </w:r>
       <w:r>
         <w:rPr>
           <w:rFonts w:asciiTheme="majorHAnsi" w:hAnsiTheme="majorHAnsi" w:cstheme="majorHAnsi"/>
+          <w:color w:val="FF0000"/>
         </w:rPr>
         <w:t>. A exibição do gráfico em tempo real será fundamental para auxiliar no desenvolvimento e é um recurso estético que considero muito importante para compor as telas do sistema final.</w:t>
       </w:r>
@@ -5783,35 +6384,41 @@
         </w:numPr>
         <w:rPr>
           <w:rFonts w:asciiTheme="majorHAnsi" w:hAnsiTheme="majorHAnsi" w:cstheme="majorHAnsi"/>
-        </w:rPr>
-      </w:pPr>
-      <w:r>
-        <w:rPr>
-          <w:rFonts w:asciiTheme="majorHAnsi" w:hAnsiTheme="majorHAnsi" w:cstheme="majorHAnsi"/>
+          <w:color w:val="FF0000"/>
+        </w:rPr>
+      </w:pPr>
+      <w:r>
+        <w:rPr>
+          <w:rFonts w:asciiTheme="majorHAnsi" w:hAnsiTheme="majorHAnsi" w:cstheme="majorHAnsi"/>
+          <w:color w:val="FF0000"/>
         </w:rPr>
         <w:t>Identificar</w:t>
       </w:r>
       <w:r>
         <w:rPr>
           <w:rFonts w:asciiTheme="majorHAnsi" w:hAnsiTheme="majorHAnsi" w:cstheme="majorHAnsi"/>
+          <w:color w:val="FF0000"/>
         </w:rPr>
         <w:t xml:space="preserve"> melhor formato</w:t>
       </w:r>
       <w:r>
         <w:rPr>
           <w:rFonts w:asciiTheme="majorHAnsi" w:hAnsiTheme="majorHAnsi" w:cstheme="majorHAnsi"/>
+          <w:color w:val="FF0000"/>
         </w:rPr>
         <w:t xml:space="preserve"> para exibi</w:t>
       </w:r>
       <w:r>
         <w:rPr>
           <w:rFonts w:asciiTheme="majorHAnsi" w:hAnsiTheme="majorHAnsi" w:cstheme="majorHAnsi"/>
+          <w:color w:val="FF0000"/>
         </w:rPr>
         <w:t>ção de ondas</w:t>
       </w:r>
       <w:r>
         <w:rPr>
           <w:rFonts w:asciiTheme="majorHAnsi" w:hAnsiTheme="majorHAnsi" w:cstheme="majorHAnsi"/>
+          <w:color w:val="FF0000"/>
         </w:rPr>
         <w:t>.</w:t>
       </w:r>
@@ -5825,11 +6432,13 @@
         </w:numPr>
         <w:rPr>
           <w:rFonts w:asciiTheme="majorHAnsi" w:hAnsiTheme="majorHAnsi" w:cstheme="majorHAnsi"/>
-        </w:rPr>
-      </w:pPr>
-      <w:r>
-        <w:rPr>
-          <w:rFonts w:asciiTheme="majorHAnsi" w:hAnsiTheme="majorHAnsi" w:cstheme="majorHAnsi"/>
+          <w:color w:val="FF0000"/>
+        </w:rPr>
+      </w:pPr>
+      <w:r>
+        <w:rPr>
+          <w:rFonts w:asciiTheme="majorHAnsi" w:hAnsiTheme="majorHAnsi" w:cstheme="majorHAnsi"/>
+          <w:color w:val="FF0000"/>
         </w:rPr>
         <w:t>Avialiar o impacto de performance que isso causará no sistema</w:t>
       </w:r>
@@ -5846,27 +6455,89 @@
           <w:rFonts w:cstheme="majorHAnsi"/>
         </w:rPr>
       </w:pPr>
-      <w:bookmarkStart w:id="9" w:name="_Toc12010044"/>
-      <w:r>
-        <w:rPr>
-          <w:rFonts w:cstheme="majorHAnsi"/>
-        </w:rPr>
-        <w:t>Implementar a taxa de atualização do gráfico de ondas sonoras</w:t>
-      </w:r>
-      <w:bookmarkEnd w:id="9"/>
+      <w:bookmarkStart w:id="8" w:name="_Toc12010044"/>
+      <w:r>
+        <w:rPr>
+          <w:rFonts w:cstheme="majorHAnsi"/>
+        </w:rPr>
+        <w:t>Configurar</w:t>
+      </w:r>
+      <w:r>
+        <w:rPr>
+          <w:rFonts w:cstheme="majorHAnsi"/>
+        </w:rPr>
+        <w:t xml:space="preserve"> a taxa de atualização </w:t>
+      </w:r>
+      <w:r>
+        <w:rPr>
+          <w:rFonts w:cstheme="majorHAnsi"/>
+        </w:rPr>
+        <w:t>das amostras</w:t>
+      </w:r>
+      <w:r>
+        <w:rPr>
+          <w:rFonts w:cstheme="majorHAnsi"/>
+        </w:rPr>
+        <w:t xml:space="preserve"> de ondas sonoras</w:t>
+      </w:r>
+      <w:bookmarkEnd w:id="8"/>
     </w:p>
     <w:p>
       <w:pPr>
         <w:ind w:firstLine="708"/>
         <w:rPr>
           <w:rFonts w:asciiTheme="majorHAnsi" w:hAnsiTheme="majorHAnsi" w:cstheme="majorHAnsi"/>
-        </w:rPr>
-      </w:pPr>
-      <w:r>
-        <w:rPr>
-          <w:rFonts w:asciiTheme="majorHAnsi" w:hAnsiTheme="majorHAnsi" w:cstheme="majorHAnsi"/>
-        </w:rPr>
-        <w:t>Um dos grandes desafios desse item é que quanto maior a taxa de atualização, mais nítido, fluido e legível fica o gráfico, porém maior o custo computacional. Então, implementar a possibilidade do usuário mudar a taxa de atualização seria interessante para que o sistema possa ser rodado em computadores mais simples. Neste caso, é muito importante atribuir um limite de segurança para evitar quebras no sistema.</w:t>
+          <w:color w:val="FF0000"/>
+        </w:rPr>
+      </w:pPr>
+      <w:r>
+        <w:rPr>
+          <w:rFonts w:asciiTheme="majorHAnsi" w:hAnsiTheme="majorHAnsi" w:cstheme="majorHAnsi"/>
+        </w:rPr>
+        <w:t xml:space="preserve">Um dos grandes desafios </w:t>
+      </w:r>
+      <w:r>
+        <w:rPr>
+          <w:rFonts w:asciiTheme="majorHAnsi" w:hAnsiTheme="majorHAnsi" w:cstheme="majorHAnsi"/>
+        </w:rPr>
+        <w:t>que compõem a tarefa de configurar a taxa de atualização da captação das amostras</w:t>
+      </w:r>
+      <w:r>
+        <w:rPr>
+          <w:rFonts w:asciiTheme="majorHAnsi" w:hAnsiTheme="majorHAnsi" w:cstheme="majorHAnsi"/>
+        </w:rPr>
+        <w:t xml:space="preserve"> </w:t>
+      </w:r>
+      <w:r>
+        <w:rPr>
+          <w:rFonts w:asciiTheme="majorHAnsi" w:hAnsiTheme="majorHAnsi" w:cstheme="majorHAnsi"/>
+        </w:rPr>
+        <w:t xml:space="preserve">se da ao fato de que </w:t>
+      </w:r>
+      <w:r>
+        <w:rPr>
+          <w:rFonts w:asciiTheme="majorHAnsi" w:hAnsiTheme="majorHAnsi" w:cstheme="majorHAnsi"/>
+        </w:rPr>
+        <w:t xml:space="preserve">quanto maior a taxa de atualização, </w:t>
+      </w:r>
+      <w:r>
+        <w:rPr>
+          <w:rFonts w:asciiTheme="majorHAnsi" w:hAnsiTheme="majorHAnsi" w:cstheme="majorHAnsi"/>
+        </w:rPr>
+        <w:t>menor a precisão da captação das amostras</w:t>
+      </w:r>
+      <w:r>
+        <w:rPr>
+          <w:rFonts w:asciiTheme="majorHAnsi" w:hAnsiTheme="majorHAnsi" w:cstheme="majorHAnsi"/>
+        </w:rPr>
+        <w:t xml:space="preserve">. </w:t>
+      </w:r>
+      <w:r>
+        <w:rPr>
+          <w:rFonts w:asciiTheme="majorHAnsi" w:hAnsiTheme="majorHAnsi" w:cstheme="majorHAnsi"/>
+          <w:color w:val="FF0000"/>
+        </w:rPr>
+        <w:t>Então, implementar a possibilidade do usuário mudar a taxa de atualização seria interessante para que o sistema possa ser rodado em computadores mais simples. Neste caso, é muito importante atribuir um limite de segurança para evitar quebras no sistema.</w:t>
       </w:r>
     </w:p>
     <w:p>
@@ -5878,29 +6549,34 @@
         </w:numPr>
         <w:rPr>
           <w:rFonts w:asciiTheme="majorHAnsi" w:hAnsiTheme="majorHAnsi" w:cstheme="majorHAnsi"/>
-        </w:rPr>
-      </w:pPr>
-      <w:r>
-        <w:rPr>
-          <w:rFonts w:asciiTheme="majorHAnsi" w:hAnsiTheme="majorHAnsi" w:cstheme="majorHAnsi"/>
+          <w:color w:val="FF0000"/>
+        </w:rPr>
+      </w:pPr>
+      <w:r>
+        <w:rPr>
+          <w:rFonts w:asciiTheme="majorHAnsi" w:hAnsiTheme="majorHAnsi" w:cstheme="majorHAnsi"/>
+          <w:color w:val="FF0000"/>
         </w:rPr>
         <w:t xml:space="preserve">Identificar melhor </w:t>
       </w:r>
       <w:r>
         <w:rPr>
           <w:rFonts w:asciiTheme="majorHAnsi" w:hAnsiTheme="majorHAnsi" w:cstheme="majorHAnsi"/>
+          <w:color w:val="FF0000"/>
         </w:rPr>
         <w:t>taxa</w:t>
       </w:r>
       <w:r>
         <w:rPr>
           <w:rFonts w:asciiTheme="majorHAnsi" w:hAnsiTheme="majorHAnsi" w:cstheme="majorHAnsi"/>
+          <w:color w:val="FF0000"/>
         </w:rPr>
         <w:t xml:space="preserve"> para atualização das ondas</w:t>
       </w:r>
       <w:r>
         <w:rPr>
           <w:rFonts w:asciiTheme="majorHAnsi" w:hAnsiTheme="majorHAnsi" w:cstheme="majorHAnsi"/>
+          <w:color w:val="FF0000"/>
         </w:rPr>
         <w:t>.</w:t>
       </w:r>
@@ -5916,7 +6592,7 @@
           <w:rFonts w:cstheme="majorHAnsi"/>
         </w:rPr>
       </w:pPr>
-      <w:bookmarkStart w:id="10" w:name="_Toc12010045"/>
+      <w:bookmarkStart w:id="9" w:name="_Toc12010045"/>
       <w:r>
         <w:rPr>
           <w:rFonts w:cstheme="majorHAnsi"/>
@@ -5971,7 +6647,7 @@
         </w:rPr>
         <w:t xml:space="preserve"> de uma posição do gráfico</w:t>
       </w:r>
-      <w:bookmarkEnd w:id="10"/>
+      <w:bookmarkEnd w:id="9"/>
     </w:p>
     <w:p>
       <w:pPr>
@@ -5998,7 +6674,43 @@
         <w:rPr>
           <w:rFonts w:asciiTheme="majorHAnsi" w:hAnsiTheme="majorHAnsi" w:cstheme="majorHAnsi"/>
         </w:rPr>
-        <w:t>O ouvido humano, por exemplo, é capaz de captar frequências a partir de 20 Hz que é o mais grave, até 20.000 Hz que é o mais agudo.</w:t>
+        <w:t xml:space="preserve">O ouvido humano, por exemplo, é capaz de captar frequências a partir de 20 Hz que é </w:t>
+      </w:r>
+      <w:r>
+        <w:rPr>
+          <w:rFonts w:asciiTheme="majorHAnsi" w:hAnsiTheme="majorHAnsi" w:cstheme="majorHAnsi"/>
+        </w:rPr>
+        <w:t>a frequência audível</w:t>
+      </w:r>
+      <w:r>
+        <w:rPr>
+          <w:rFonts w:asciiTheme="majorHAnsi" w:hAnsiTheme="majorHAnsi" w:cstheme="majorHAnsi"/>
+        </w:rPr>
+        <w:t xml:space="preserve"> mais grave, até 20.000 Hz que é </w:t>
+      </w:r>
+      <w:r>
+        <w:rPr>
+          <w:rFonts w:asciiTheme="majorHAnsi" w:hAnsiTheme="majorHAnsi" w:cstheme="majorHAnsi"/>
+        </w:rPr>
+        <w:t>a</w:t>
+      </w:r>
+      <w:r>
+        <w:rPr>
+          <w:rFonts w:asciiTheme="majorHAnsi" w:hAnsiTheme="majorHAnsi" w:cstheme="majorHAnsi"/>
+        </w:rPr>
+        <w:t xml:space="preserve"> mais agud</w:t>
+      </w:r>
+      <w:r>
+        <w:rPr>
+          <w:rFonts w:asciiTheme="majorHAnsi" w:hAnsiTheme="majorHAnsi" w:cstheme="majorHAnsi"/>
+        </w:rPr>
+        <w:t>a</w:t>
+      </w:r>
+      <w:r>
+        <w:rPr>
+          <w:rFonts w:asciiTheme="majorHAnsi" w:hAnsiTheme="majorHAnsi" w:cstheme="majorHAnsi"/>
+        </w:rPr>
+        <w:t>.</w:t>
       </w:r>
     </w:p>
     <w:p>
@@ -6012,13 +6724,79 @@
         <w:rPr>
           <w:rFonts w:asciiTheme="majorHAnsi" w:hAnsiTheme="majorHAnsi" w:cstheme="majorHAnsi"/>
         </w:rPr>
-        <w:t>Logo, o sistema capta as ondas sonoras, e de acordo com a altura*</w:t>
-      </w:r>
-      <w:r>
-        <w:rPr>
-          <w:rFonts w:asciiTheme="majorHAnsi" w:hAnsiTheme="majorHAnsi" w:cstheme="majorHAnsi"/>
-        </w:rPr>
-        <w:t>, consegue determinar qual é a nota que foi entoada e qual foi sua oitava*</w:t>
+        <w:t>Logo, o sistema capta as ondas sonoras,</w:t>
+      </w:r>
+      <w:r>
+        <w:rPr>
+          <w:rFonts w:asciiTheme="majorHAnsi" w:hAnsiTheme="majorHAnsi" w:cstheme="majorHAnsi"/>
+        </w:rPr>
+        <w:t xml:space="preserve"> gera o espectro daquela amostra que foi captada</w:t>
+      </w:r>
+      <w:r>
+        <w:rPr>
+          <w:rFonts w:asciiTheme="majorHAnsi" w:hAnsiTheme="majorHAnsi" w:cstheme="majorHAnsi"/>
+        </w:rPr>
+        <w:t xml:space="preserve"> e</w:t>
+      </w:r>
+      <w:r>
+        <w:rPr>
+          <w:rFonts w:asciiTheme="majorHAnsi" w:hAnsiTheme="majorHAnsi" w:cstheme="majorHAnsi"/>
+        </w:rPr>
+        <w:t>,</w:t>
+      </w:r>
+      <w:r>
+        <w:rPr>
+          <w:rFonts w:asciiTheme="majorHAnsi" w:hAnsiTheme="majorHAnsi" w:cstheme="majorHAnsi"/>
+        </w:rPr>
+        <w:t xml:space="preserve"> de acordo com a altura*</w:t>
+      </w:r>
+      <w:r>
+        <w:rPr>
+          <w:rFonts w:asciiTheme="majorHAnsi" w:hAnsiTheme="majorHAnsi" w:cstheme="majorHAnsi"/>
+        </w:rPr>
+        <w:t>, consegue determinar qual a nota</w:t>
+      </w:r>
+      <w:r>
+        <w:rPr>
+          <w:rFonts w:asciiTheme="majorHAnsi" w:hAnsiTheme="majorHAnsi" w:cstheme="majorHAnsi"/>
+        </w:rPr>
+        <w:t xml:space="preserve"> </w:t>
+      </w:r>
+      <w:r>
+        <w:rPr>
+          <w:rFonts w:asciiTheme="majorHAnsi" w:hAnsiTheme="majorHAnsi" w:cstheme="majorHAnsi"/>
+        </w:rPr>
+        <w:t xml:space="preserve">e </w:t>
+      </w:r>
+      <w:r>
+        <w:rPr>
+          <w:rFonts w:asciiTheme="majorHAnsi" w:hAnsiTheme="majorHAnsi" w:cstheme="majorHAnsi"/>
+        </w:rPr>
+        <w:t xml:space="preserve">em </w:t>
+      </w:r>
+      <w:r>
+        <w:rPr>
+          <w:rFonts w:asciiTheme="majorHAnsi" w:hAnsiTheme="majorHAnsi" w:cstheme="majorHAnsi"/>
+        </w:rPr>
+        <w:t>qual oitava*</w:t>
+      </w:r>
+      <w:r>
+        <w:rPr>
+          <w:rFonts w:asciiTheme="majorHAnsi" w:hAnsiTheme="majorHAnsi" w:cstheme="majorHAnsi"/>
+        </w:rPr>
+        <w:t xml:space="preserve"> ela foi </w:t>
+      </w:r>
+      <w:r>
+        <w:rPr>
+          <w:rFonts w:asciiTheme="majorHAnsi" w:hAnsiTheme="majorHAnsi" w:cstheme="majorHAnsi"/>
+        </w:rPr>
+        <w:t>tocada</w:t>
+      </w:r>
+      <w:r>
+        <w:rPr>
+          <w:rFonts w:asciiTheme="majorHAnsi" w:hAnsiTheme="majorHAnsi" w:cstheme="majorHAnsi"/>
+        </w:rPr>
+        <w:t>.</w:t>
       </w:r>
     </w:p>
     <w:p>
@@ -6058,7 +6836,7 @@
           <w:rFonts w:cstheme="majorHAnsi"/>
         </w:rPr>
       </w:pPr>
-      <w:bookmarkStart w:id="11" w:name="_Toc12010046"/>
+      <w:bookmarkStart w:id="10" w:name="_Toc12010046"/>
       <w:r>
         <w:rPr>
           <w:rFonts w:cstheme="majorHAnsi"/>
@@ -6108,7 +6886,7 @@
         </w:rPr>
         <w:t>as</w:t>
       </w:r>
-      <w:bookmarkEnd w:id="11"/>
+      <w:bookmarkEnd w:id="10"/>
     </w:p>
     <w:p>
       <w:pPr>
@@ -6121,19 +6899,31 @@
         <w:rPr>
           <w:rFonts w:asciiTheme="majorHAnsi" w:hAnsiTheme="majorHAnsi" w:cstheme="majorHAnsi"/>
         </w:rPr>
-        <w:t xml:space="preserve">Para que seja possível ter a maior precisão possível ao captar uma nota, o correto </w:t>
-      </w:r>
-      <w:r>
-        <w:rPr>
-          <w:rFonts w:asciiTheme="majorHAnsi" w:hAnsiTheme="majorHAnsi" w:cstheme="majorHAnsi"/>
-        </w:rPr>
-        <w:t>é</w:t>
-      </w:r>
-      <w:r>
-        <w:rPr>
-          <w:rFonts w:asciiTheme="majorHAnsi" w:hAnsiTheme="majorHAnsi" w:cstheme="majorHAnsi"/>
-        </w:rPr>
-        <w:t xml:space="preserve"> identificá-la pela crista da onda que ela gera. Quanto mais para a crista, menor é a variação </w:t>
+        <w:t xml:space="preserve">Para que seja possível ter a maior precisão possível ao captar uma nota, o </w:t>
+      </w:r>
+      <w:r>
+        <w:rPr>
+          <w:rFonts w:asciiTheme="majorHAnsi" w:hAnsiTheme="majorHAnsi" w:cstheme="majorHAnsi"/>
+        </w:rPr>
+        <w:t>sistema é capaz de</w:t>
+      </w:r>
+      <w:r>
+        <w:rPr>
+          <w:rFonts w:asciiTheme="majorHAnsi" w:hAnsiTheme="majorHAnsi" w:cstheme="majorHAnsi"/>
+        </w:rPr>
+        <w:t xml:space="preserve"> identificá-la pela crista da onda </w:t>
+      </w:r>
+      <w:r>
+        <w:rPr>
+          <w:rFonts w:asciiTheme="majorHAnsi" w:hAnsiTheme="majorHAnsi" w:cstheme="majorHAnsi"/>
+        </w:rPr>
+        <w:t xml:space="preserve">do espectro </w:t>
+      </w:r>
+      <w:r>
+        <w:rPr>
+          <w:rFonts w:asciiTheme="majorHAnsi" w:hAnsiTheme="majorHAnsi" w:cstheme="majorHAnsi"/>
+        </w:rPr>
+        <w:t xml:space="preserve">que ela gera. Quanto mais para a crista, menor é a variação </w:t>
       </w:r>
       <w:r>
         <w:rPr>
@@ -6165,7 +6955,7 @@
           <w:rFonts w:cstheme="majorHAnsi"/>
         </w:rPr>
       </w:pPr>
-      <w:bookmarkStart w:id="12" w:name="_Toc12010047"/>
+      <w:bookmarkStart w:id="11" w:name="_Toc12010047"/>
       <w:r>
         <w:rPr>
           <w:rFonts w:cstheme="majorHAnsi"/>
@@ -6226,7 +7016,7 @@
         </w:rPr>
         <w:t>a</w:t>
       </w:r>
-      <w:bookmarkEnd w:id="12"/>
+      <w:bookmarkEnd w:id="11"/>
     </w:p>
     <w:p>
       <w:pPr>
@@ -6239,7 +7029,43 @@
         <w:rPr>
           <w:rFonts w:asciiTheme="majorHAnsi" w:hAnsiTheme="majorHAnsi" w:cstheme="majorHAnsi"/>
         </w:rPr>
-        <w:t>Tendo o algoritmo de identificação de cristas robusto, é necessário captar esse valor do eixo X que será dado em Hertz para se fazer os devidos processamentos.</w:t>
+        <w:t>Em conjunto com</w:t>
+      </w:r>
+      <w:r>
+        <w:rPr>
+          <w:rFonts w:asciiTheme="majorHAnsi" w:hAnsiTheme="majorHAnsi" w:cstheme="majorHAnsi"/>
+        </w:rPr>
+        <w:t xml:space="preserve"> o algoritmo de identificação de cristas, </w:t>
+      </w:r>
+      <w:r>
+        <w:rPr>
+          <w:rFonts w:asciiTheme="majorHAnsi" w:hAnsiTheme="majorHAnsi" w:cstheme="majorHAnsi"/>
+        </w:rPr>
+        <w:t>o sistema</w:t>
+      </w:r>
+      <w:r>
+        <w:rPr>
+          <w:rFonts w:asciiTheme="majorHAnsi" w:hAnsiTheme="majorHAnsi" w:cstheme="majorHAnsi"/>
+        </w:rPr>
+        <w:t xml:space="preserve"> capta </w:t>
+      </w:r>
+      <w:r>
+        <w:rPr>
+          <w:rFonts w:asciiTheme="majorHAnsi" w:hAnsiTheme="majorHAnsi" w:cstheme="majorHAnsi"/>
+        </w:rPr>
+        <w:t>o</w:t>
+      </w:r>
+      <w:r>
+        <w:rPr>
+          <w:rFonts w:asciiTheme="majorHAnsi" w:hAnsiTheme="majorHAnsi" w:cstheme="majorHAnsi"/>
+        </w:rPr>
+        <w:t xml:space="preserve"> valor do eixo X que será dado em Hertz para se fazer os devidos processamentos.</w:t>
+      </w:r>
+      <w:r>
+        <w:rPr>
+          <w:rFonts w:asciiTheme="majorHAnsi" w:hAnsiTheme="majorHAnsi" w:cstheme="majorHAnsi"/>
+        </w:rPr>
+        <w:t xml:space="preserve"> Para cada valor captado em Hertz, existe uma nota associada à ela. Para que o sistema não fosse radical a ponto de ignorar as notas com variações pequenas de afinação, ele foi ensinado a considerar um intervalo possível de captação. Assim, instrumentistas que executam instrumentos que não tem a afinação fixa como por exemplo violino, viola clássica e violoncelo, são capazes de usar o sistema também.</w:t>
       </w:r>
     </w:p>
     <w:p>
@@ -6253,7 +7079,7 @@
           <w:rFonts w:cstheme="majorHAnsi"/>
         </w:rPr>
       </w:pPr>
-      <w:bookmarkStart w:id="13" w:name="_Toc12010048"/>
+      <w:bookmarkStart w:id="12" w:name="_Toc12010048"/>
       <w:r>
         <w:rPr>
           <w:rFonts w:cstheme="majorHAnsi"/>
@@ -6278,7 +7104,7 @@
         </w:rPr>
         <w:t>crista</w:t>
       </w:r>
-      <w:bookmarkEnd w:id="13"/>
+      <w:bookmarkEnd w:id="12"/>
     </w:p>
     <w:p>
       <w:pPr>
@@ -6293,6 +7119,90 @@
         </w:rPr>
         <w:t xml:space="preserve">Existem vários desafios para que a identificação seja feita com sucesso. </w:t>
       </w:r>
+      <w:r>
+        <w:rPr>
+          <w:rFonts w:asciiTheme="majorHAnsi" w:hAnsiTheme="majorHAnsi" w:cstheme="majorHAnsi"/>
+        </w:rPr>
+        <w:t xml:space="preserve">Principalmente porque </w:t>
+      </w:r>
+      <w:r>
+        <w:rPr>
+          <w:rFonts w:asciiTheme="majorHAnsi" w:hAnsiTheme="majorHAnsi" w:cstheme="majorHAnsi"/>
+        </w:rPr>
+        <w:t xml:space="preserve">as notas podem ser muito próximas, ou seja, com frequências muito parecidas. </w:t>
+      </w:r>
+      <w:r>
+        <w:rPr>
+          <w:rFonts w:asciiTheme="majorHAnsi" w:hAnsiTheme="majorHAnsi" w:cstheme="majorHAnsi"/>
+        </w:rPr>
+        <w:t>Porém, como esse</w:t>
+      </w:r>
+      <w:r>
+        <w:rPr>
+          <w:rFonts w:asciiTheme="majorHAnsi" w:hAnsiTheme="majorHAnsi" w:cstheme="majorHAnsi"/>
+        </w:rPr>
+        <w:t xml:space="preserve"> cenário</w:t>
+      </w:r>
+      <w:r>
+        <w:rPr>
+          <w:rFonts w:asciiTheme="majorHAnsi" w:hAnsiTheme="majorHAnsi" w:cstheme="majorHAnsi"/>
+        </w:rPr>
+        <w:t xml:space="preserve"> foi considerado, </w:t>
+      </w:r>
+      <w:r>
+        <w:rPr>
+          <w:rFonts w:asciiTheme="majorHAnsi" w:hAnsiTheme="majorHAnsi" w:cstheme="majorHAnsi"/>
+        </w:rPr>
+        <w:t>regras foram criadas</w:t>
+      </w:r>
+      <w:r>
+        <w:rPr>
+          <w:rFonts w:asciiTheme="majorHAnsi" w:hAnsiTheme="majorHAnsi" w:cstheme="majorHAnsi"/>
+        </w:rPr>
+        <w:t xml:space="preserve"> para que o </w:t>
+      </w:r>
+      <w:r>
+        <w:rPr>
+          <w:rFonts w:asciiTheme="majorHAnsi" w:hAnsiTheme="majorHAnsi" w:cstheme="majorHAnsi"/>
+        </w:rPr>
+        <w:t>sistema</w:t>
+      </w:r>
+      <w:r>
+        <w:rPr>
+          <w:rFonts w:asciiTheme="majorHAnsi" w:hAnsiTheme="majorHAnsi" w:cstheme="majorHAnsi"/>
+        </w:rPr>
+        <w:t xml:space="preserve"> não confunda uma mudança de nota com uma oscilação </w:t>
+      </w:r>
+      <w:r>
+        <w:rPr>
+          <w:rFonts w:asciiTheme="majorHAnsi" w:hAnsiTheme="majorHAnsi" w:cstheme="majorHAnsi"/>
+        </w:rPr>
+        <w:t xml:space="preserve">da nota, </w:t>
+      </w:r>
+      <w:r>
+        <w:rPr>
+          <w:rFonts w:asciiTheme="majorHAnsi" w:hAnsiTheme="majorHAnsi" w:cstheme="majorHAnsi"/>
+        </w:rPr>
+        <w:t xml:space="preserve">que pode ocorrer durante a execução do </w:t>
+      </w:r>
+      <w:r>
+        <w:rPr>
+          <w:rFonts w:asciiTheme="majorHAnsi" w:hAnsiTheme="majorHAnsi" w:cstheme="majorHAnsi"/>
+        </w:rPr>
+        <w:t>músico</w:t>
+      </w:r>
+      <w:r>
+        <w:rPr>
+          <w:rFonts w:asciiTheme="majorHAnsi" w:hAnsiTheme="majorHAnsi" w:cstheme="majorHAnsi"/>
+        </w:rPr>
+        <w:t>.</w:t>
+      </w:r>
+      <w:r>
+        <w:rPr>
+          <w:rFonts w:asciiTheme="majorHAnsi" w:hAnsiTheme="majorHAnsi" w:cstheme="majorHAnsi"/>
+        </w:rPr>
+        <w:t xml:space="preserve"> </w:t>
+      </w:r>
     </w:p>
     <w:p>
       <w:pPr>
@@ -6305,79 +7215,47 @@
         <w:rPr>
           <w:rFonts w:asciiTheme="majorHAnsi" w:hAnsiTheme="majorHAnsi" w:cstheme="majorHAnsi"/>
         </w:rPr>
-        <w:t xml:space="preserve">Primeiro porque as notas podem ser muito próximas, ou seja, com frequências muito parecidas. Então é necessário prever esses cenários com antecedência para que o </w:t>
-      </w:r>
-      <w:r>
-        <w:rPr>
-          <w:rFonts w:asciiTheme="majorHAnsi" w:hAnsiTheme="majorHAnsi" w:cstheme="majorHAnsi"/>
-        </w:rPr>
-        <w:t>sistema</w:t>
-      </w:r>
-      <w:r>
-        <w:rPr>
-          <w:rFonts w:asciiTheme="majorHAnsi" w:hAnsiTheme="majorHAnsi" w:cstheme="majorHAnsi"/>
-        </w:rPr>
-        <w:t xml:space="preserve"> não confunda uma mudança de nota com uma, por exemplo, oscilação que pode ocorrer durante a execução do </w:t>
-      </w:r>
-      <w:r>
-        <w:rPr>
-          <w:rFonts w:asciiTheme="majorHAnsi" w:hAnsiTheme="majorHAnsi" w:cstheme="majorHAnsi"/>
-        </w:rPr>
-        <w:t>músico</w:t>
-      </w:r>
-      <w:r>
-        <w:rPr>
-          <w:rFonts w:asciiTheme="majorHAnsi" w:hAnsiTheme="majorHAnsi" w:cstheme="majorHAnsi"/>
-        </w:rPr>
-        <w:t>.</w:t>
-      </w:r>
-      <w:r>
-        <w:rPr>
-          <w:rFonts w:asciiTheme="majorHAnsi" w:hAnsiTheme="majorHAnsi" w:cstheme="majorHAnsi"/>
-        </w:rPr>
-        <w:t xml:space="preserve"> Será necessário treinar o sistema com as variações </w:t>
-      </w:r>
-    </w:p>
-    <w:p>
-      <w:pPr>
-        <w:ind w:firstLine="708"/>
-        <w:rPr>
-          <w:rFonts w:asciiTheme="majorHAnsi" w:hAnsiTheme="majorHAnsi" w:cstheme="majorHAnsi"/>
-        </w:rPr>
-      </w:pPr>
-      <w:r>
-        <w:rPr>
-          <w:rFonts w:asciiTheme="majorHAnsi" w:hAnsiTheme="majorHAnsi" w:cstheme="majorHAnsi"/>
-        </w:rPr>
-        <w:t xml:space="preserve"> O sistema </w:t>
-      </w:r>
-      <w:r>
-        <w:rPr>
-          <w:rFonts w:asciiTheme="majorHAnsi" w:hAnsiTheme="majorHAnsi" w:cstheme="majorHAnsi"/>
+        <w:t xml:space="preserve"> </w:t>
+      </w:r>
+      <w:r>
+        <w:rPr>
+          <w:rFonts w:asciiTheme="majorHAnsi" w:hAnsiTheme="majorHAnsi" w:cstheme="majorHAnsi"/>
+          <w:color w:val="FF0000"/>
+        </w:rPr>
+        <w:t xml:space="preserve">O sistema </w:t>
+      </w:r>
+      <w:r>
+        <w:rPr>
+          <w:rFonts w:asciiTheme="majorHAnsi" w:hAnsiTheme="majorHAnsi" w:cstheme="majorHAnsi"/>
+          <w:color w:val="FF0000"/>
         </w:rPr>
         <w:t>com certeza terá que lidar com casos de ruído que podem interferir na boa compreensão d</w:t>
       </w:r>
       <w:r>
         <w:rPr>
           <w:rFonts w:asciiTheme="majorHAnsi" w:hAnsiTheme="majorHAnsi" w:cstheme="majorHAnsi"/>
+          <w:color w:val="FF0000"/>
         </w:rPr>
         <w:t xml:space="preserve">ele </w:t>
       </w:r>
       <w:r>
         <w:rPr>
           <w:rFonts w:asciiTheme="majorHAnsi" w:hAnsiTheme="majorHAnsi" w:cstheme="majorHAnsi"/>
+          <w:color w:val="FF0000"/>
         </w:rPr>
         <w:t xml:space="preserve">e deverá tomar atitudes para fazer a tomada de decisão: escrever o que foi captado e avisar o usuário sobre a baixa confiabilidade do trecho para que </w:t>
       </w:r>
       <w:r>
         <w:rPr>
           <w:rFonts w:asciiTheme="majorHAnsi" w:hAnsiTheme="majorHAnsi" w:cstheme="majorHAnsi"/>
+          <w:color w:val="FF0000"/>
         </w:rPr>
         <w:t>seja</w:t>
       </w:r>
       <w:r>
         <w:rPr>
           <w:rFonts w:asciiTheme="majorHAnsi" w:hAnsiTheme="majorHAnsi" w:cstheme="majorHAnsi"/>
+          <w:color w:val="FF0000"/>
         </w:rPr>
         <w:t xml:space="preserve"> possivelmente corrigido posteriormente</w:t>
       </w:r>
@@ -6393,7 +7271,7 @@
           <w:rFonts w:cstheme="majorHAnsi"/>
         </w:rPr>
       </w:pPr>
-      <w:bookmarkStart w:id="14" w:name="_Toc12010049"/>
+      <w:bookmarkStart w:id="13" w:name="_Toc12010049"/>
       <w:r>
         <w:rPr>
           <w:rFonts w:cstheme="majorHAnsi"/>
@@ -6448,170 +7326,268 @@
         </w:rPr>
         <w:t>a</w:t>
       </w:r>
+      <w:bookmarkEnd w:id="13"/>
+    </w:p>
+    <w:p>
+      <w:pPr>
+        <w:ind w:firstLine="360"/>
+        <w:rPr>
+          <w:rFonts w:asciiTheme="majorHAnsi" w:hAnsiTheme="majorHAnsi" w:cstheme="majorHAnsi"/>
+        </w:rPr>
+      </w:pPr>
+      <w:r>
+        <w:rPr>
+          <w:rFonts w:asciiTheme="majorHAnsi" w:hAnsiTheme="majorHAnsi" w:cstheme="majorHAnsi"/>
+        </w:rPr>
+        <w:t>Falamos até agora sobre como identificar o nome e a oitava da nota</w:t>
+      </w:r>
+      <w:r>
+        <w:rPr>
+          <w:rFonts w:asciiTheme="majorHAnsi" w:hAnsiTheme="majorHAnsi" w:cstheme="majorHAnsi"/>
+        </w:rPr>
+        <w:t xml:space="preserve">, porém para que o sistema consiga escrever na partitura, é indispensável saber por quanto tempo a nota foi tocada. A princípio o sistema contará com a ajuda do usuário: antes de começar a tocar alguma </w:t>
+      </w:r>
+      <w:r>
+        <w:rPr>
+          <w:rFonts w:asciiTheme="majorHAnsi" w:hAnsiTheme="majorHAnsi" w:cstheme="majorHAnsi"/>
+        </w:rPr>
+        <w:t>música</w:t>
+      </w:r>
+      <w:r>
+        <w:rPr>
+          <w:rFonts w:asciiTheme="majorHAnsi" w:hAnsiTheme="majorHAnsi" w:cstheme="majorHAnsi"/>
+        </w:rPr>
+        <w:t>, o músico deverá dizer ao sistema em que andamento* e em qual fórmula de compasso* ele irá tocar, além da armadura de clave*.</w:t>
+      </w:r>
+    </w:p>
+    <w:p>
+      <w:pPr>
+        <w:ind w:firstLine="360"/>
+        <w:rPr>
+          <w:rFonts w:asciiTheme="majorHAnsi" w:hAnsiTheme="majorHAnsi" w:cstheme="majorHAnsi"/>
+        </w:rPr>
+      </w:pPr>
+      <w:r>
+        <w:rPr>
+          <w:rFonts w:asciiTheme="majorHAnsi" w:hAnsiTheme="majorHAnsi" w:cstheme="majorHAnsi"/>
+        </w:rPr>
+        <w:t>Tendo essas informações</w:t>
+      </w:r>
+      <w:r>
+        <w:rPr>
+          <w:rFonts w:asciiTheme="majorHAnsi" w:hAnsiTheme="majorHAnsi" w:cstheme="majorHAnsi"/>
+        </w:rPr>
+        <w:t>,</w:t>
+      </w:r>
+      <w:r>
+        <w:rPr>
+          <w:rFonts w:asciiTheme="majorHAnsi" w:hAnsiTheme="majorHAnsi" w:cstheme="majorHAnsi"/>
+        </w:rPr>
+        <w:t xml:space="preserve"> </w:t>
+      </w:r>
+      <w:r>
+        <w:rPr>
+          <w:rFonts w:asciiTheme="majorHAnsi" w:hAnsiTheme="majorHAnsi" w:cstheme="majorHAnsi"/>
+        </w:rPr>
+        <w:t>é</w:t>
+      </w:r>
+      <w:r>
+        <w:rPr>
+          <w:rFonts w:asciiTheme="majorHAnsi" w:hAnsiTheme="majorHAnsi" w:cstheme="majorHAnsi"/>
+        </w:rPr>
+        <w:t xml:space="preserve"> possível categorizar através de </w:t>
+      </w:r>
+      <w:r>
+        <w:rPr>
+          <w:rFonts w:asciiTheme="majorHAnsi" w:hAnsiTheme="majorHAnsi" w:cstheme="majorHAnsi"/>
+        </w:rPr>
+        <w:t>regras</w:t>
+      </w:r>
+      <w:r>
+        <w:rPr>
+          <w:rFonts w:asciiTheme="majorHAnsi" w:hAnsiTheme="majorHAnsi" w:cstheme="majorHAnsi"/>
+        </w:rPr>
+        <w:t xml:space="preserve"> e cálculos feitos pelo sistema quais notas deverão ser </w:t>
+      </w:r>
+      <w:r>
+        <w:rPr>
+          <w:rFonts w:asciiTheme="majorHAnsi" w:hAnsiTheme="majorHAnsi" w:cstheme="majorHAnsi"/>
+        </w:rPr>
+        <w:t>escritas</w:t>
+      </w:r>
+      <w:r>
+        <w:rPr>
+          <w:rFonts w:asciiTheme="majorHAnsi" w:hAnsiTheme="majorHAnsi" w:cstheme="majorHAnsi"/>
+        </w:rPr>
+        <w:t xml:space="preserve"> de acordo com a quantidade de tempo que elas </w:t>
+      </w:r>
+      <w:r>
+        <w:rPr>
+          <w:rFonts w:asciiTheme="majorHAnsi" w:hAnsiTheme="majorHAnsi" w:cstheme="majorHAnsi"/>
+        </w:rPr>
+        <w:t>aconteceram</w:t>
+      </w:r>
+      <w:r>
+        <w:rPr>
+          <w:rFonts w:asciiTheme="majorHAnsi" w:hAnsiTheme="majorHAnsi" w:cstheme="majorHAnsi"/>
+        </w:rPr>
+        <w:t xml:space="preserve"> durante a execução. Quando uma nota for tocada, um contador de tempo </w:t>
+      </w:r>
+      <w:r>
+        <w:rPr>
+          <w:rFonts w:asciiTheme="majorHAnsi" w:hAnsiTheme="majorHAnsi" w:cstheme="majorHAnsi"/>
+        </w:rPr>
+        <w:t>é</w:t>
+      </w:r>
+      <w:r>
+        <w:rPr>
+          <w:rFonts w:asciiTheme="majorHAnsi" w:hAnsiTheme="majorHAnsi" w:cstheme="majorHAnsi"/>
+        </w:rPr>
+        <w:t xml:space="preserve"> disparado e só </w:t>
+      </w:r>
+      <w:r>
+        <w:rPr>
+          <w:rFonts w:asciiTheme="majorHAnsi" w:hAnsiTheme="majorHAnsi" w:cstheme="majorHAnsi"/>
+        </w:rPr>
+        <w:t>é</w:t>
+      </w:r>
+      <w:r>
+        <w:rPr>
+          <w:rFonts w:asciiTheme="majorHAnsi" w:hAnsiTheme="majorHAnsi" w:cstheme="majorHAnsi"/>
+        </w:rPr>
+        <w:t xml:space="preserve"> interrompido quando o sistema detectar uma mudança de crista, determinando assim qual será o símbolo musical para atribuição na partitura. Ao mesmo tempo em que</w:t>
+      </w:r>
+      <w:r>
+        <w:rPr>
+          <w:rFonts w:asciiTheme="majorHAnsi" w:hAnsiTheme="majorHAnsi" w:cstheme="majorHAnsi"/>
+        </w:rPr>
+        <w:t xml:space="preserve"> for</w:t>
+      </w:r>
+      <w:r>
+        <w:rPr>
+          <w:rFonts w:asciiTheme="majorHAnsi" w:hAnsiTheme="majorHAnsi" w:cstheme="majorHAnsi"/>
+        </w:rPr>
+        <w:t xml:space="preserve"> interromp</w:t>
+      </w:r>
+      <w:r>
+        <w:rPr>
+          <w:rFonts w:asciiTheme="majorHAnsi" w:hAnsiTheme="majorHAnsi" w:cstheme="majorHAnsi"/>
+        </w:rPr>
+        <w:t>ido</w:t>
+      </w:r>
+      <w:r>
+        <w:rPr>
+          <w:rFonts w:asciiTheme="majorHAnsi" w:hAnsiTheme="majorHAnsi" w:cstheme="majorHAnsi"/>
+        </w:rPr>
+        <w:t>, esse contador imediatamente será disparado novamente para que a próxima nota seja contabilizada</w:t>
+      </w:r>
+      <w:r>
+        <w:rPr>
+          <w:rFonts w:asciiTheme="majorHAnsi" w:hAnsiTheme="majorHAnsi" w:cstheme="majorHAnsi"/>
+        </w:rPr>
+        <w:t xml:space="preserve"> e assim por diante</w:t>
+      </w:r>
+      <w:r>
+        <w:rPr>
+          <w:rFonts w:asciiTheme="majorHAnsi" w:hAnsiTheme="majorHAnsi" w:cstheme="majorHAnsi"/>
+        </w:rPr>
+        <w:t>.</w:t>
+      </w:r>
+    </w:p>
+    <w:p>
+      <w:pPr>
+        <w:rPr>
+          <w:rFonts w:asciiTheme="majorHAnsi" w:hAnsiTheme="majorHAnsi" w:cstheme="majorHAnsi"/>
+        </w:rPr>
+      </w:pPr>
+      <w:r>
+        <w:rPr>
+          <w:rFonts w:asciiTheme="majorHAnsi" w:hAnsiTheme="majorHAnsi" w:cstheme="majorHAnsi"/>
+        </w:rPr>
+        <w:t xml:space="preserve">*andamento: </w:t>
+      </w:r>
+      <w:r>
+        <w:rPr>
+          <w:rFonts w:asciiTheme="majorHAnsi" w:hAnsiTheme="majorHAnsi" w:cstheme="majorHAnsi"/>
+        </w:rPr>
+        <w:t>o conceito de batidas por minuto (bpm) define o andamento de uma música. Basicamente um “de-para” que diz respeito à velocidade em que se toca.</w:t>
+      </w:r>
+    </w:p>
+    <w:p>
+      <w:pPr>
+        <w:rPr>
+          <w:rFonts w:asciiTheme="majorHAnsi" w:hAnsiTheme="majorHAnsi" w:cstheme="majorHAnsi"/>
+        </w:rPr>
+      </w:pPr>
+      <w:r>
+        <w:rPr>
+          <w:rFonts w:asciiTheme="majorHAnsi" w:hAnsiTheme="majorHAnsi" w:cstheme="majorHAnsi"/>
+        </w:rPr>
+        <w:t>*fórmula de compasso:</w:t>
+      </w:r>
+      <w:r>
+        <w:rPr>
+          <w:rFonts w:asciiTheme="majorHAnsi" w:hAnsiTheme="majorHAnsi" w:cstheme="majorHAnsi"/>
+        </w:rPr>
+        <w:t xml:space="preserve"> maneira de se dividir uma música em </w:t>
+      </w:r>
+      <w:r>
+        <w:rPr>
+          <w:rFonts w:asciiTheme="majorHAnsi" w:hAnsiTheme="majorHAnsi" w:cstheme="majorHAnsi"/>
+        </w:rPr>
+        <w:t>medidas</w:t>
+      </w:r>
+      <w:r>
+        <w:rPr>
+          <w:rFonts w:asciiTheme="majorHAnsi" w:hAnsiTheme="majorHAnsi" w:cstheme="majorHAnsi"/>
+        </w:rPr>
+        <w:t xml:space="preserve"> pré-definidas para que seja possível organizá-la em pequenos grupos a fim de deixá-la da forma mais legível possível</w:t>
+      </w:r>
+    </w:p>
+    <w:p>
+      <w:pPr>
+        <w:rPr>
+          <w:rFonts w:asciiTheme="majorHAnsi" w:hAnsiTheme="majorHAnsi" w:cstheme="majorHAnsi"/>
+        </w:rPr>
+      </w:pPr>
+      <w:r>
+        <w:rPr>
+          <w:rFonts w:asciiTheme="majorHAnsi" w:hAnsiTheme="majorHAnsi" w:cstheme="majorHAnsi"/>
+        </w:rPr>
+        <w:t>*armadura de clave:</w:t>
+      </w:r>
+      <w:r>
+        <w:rPr>
+          <w:rFonts w:asciiTheme="majorHAnsi" w:hAnsiTheme="majorHAnsi" w:cstheme="majorHAnsi"/>
+        </w:rPr>
+        <w:t xml:space="preserve"> conjunto de acidentes musicais que determinam a tonalidade*</w:t>
+      </w:r>
+    </w:p>
+    <w:p>
+      <w:pPr>
+        <w:rPr>
+          <w:rFonts w:asciiTheme="majorHAnsi" w:hAnsiTheme="majorHAnsi" w:cstheme="majorHAnsi"/>
+        </w:rPr>
+      </w:pPr>
+      <w:r>
+        <w:rPr>
+          <w:rFonts w:asciiTheme="majorHAnsi" w:hAnsiTheme="majorHAnsi" w:cstheme="majorHAnsi"/>
+        </w:rPr>
+        <w:t>*tonalidade: unidade de medida</w:t>
+      </w:r>
+      <w:r>
+        <w:rPr>
+          <w:rFonts w:asciiTheme="majorHAnsi" w:hAnsiTheme="majorHAnsi" w:cstheme="majorHAnsi"/>
+        </w:rPr>
+        <w:t xml:space="preserve"> musical</w:t>
+      </w:r>
+      <w:bookmarkStart w:id="14" w:name="_GoBack"/>
       <w:bookmarkEnd w:id="14"/>
-    </w:p>
-    <w:p>
-      <w:pPr>
-        <w:ind w:firstLine="360"/>
-        <w:rPr>
-          <w:rFonts w:asciiTheme="majorHAnsi" w:hAnsiTheme="majorHAnsi" w:cstheme="majorHAnsi"/>
-        </w:rPr>
-      </w:pPr>
-      <w:r>
-        <w:rPr>
-          <w:rFonts w:asciiTheme="majorHAnsi" w:hAnsiTheme="majorHAnsi" w:cstheme="majorHAnsi"/>
-        </w:rPr>
-        <w:t>Falamos até agora sobre como identificar o nome e a oitava da nota</w:t>
-      </w:r>
-      <w:r>
-        <w:rPr>
-          <w:rFonts w:asciiTheme="majorHAnsi" w:hAnsiTheme="majorHAnsi" w:cstheme="majorHAnsi"/>
-        </w:rPr>
-        <w:t>, porém para que o sistema consiga escrever na partitura, é indispensável saber por quanto tempo a nota foi tocada. A princípio o sistema contará com a ajuda do usuário: antes de começar a tocar alguma coisa, o músico deverá dizer ao sistema em que andamento* e em qual fórmula de compasso* ele irá tocar, além da armadura de clave*.</w:t>
-      </w:r>
-    </w:p>
-    <w:p>
-      <w:pPr>
-        <w:ind w:firstLine="360"/>
-        <w:rPr>
-          <w:rFonts w:asciiTheme="majorHAnsi" w:hAnsiTheme="majorHAnsi" w:cstheme="majorHAnsi"/>
-        </w:rPr>
-      </w:pPr>
-      <w:r>
-        <w:rPr>
-          <w:rFonts w:asciiTheme="majorHAnsi" w:hAnsiTheme="majorHAnsi" w:cstheme="majorHAnsi"/>
-        </w:rPr>
-        <w:t xml:space="preserve">Tendo essas informações será possível categorizar através de computações e cálculos feitos pelo sistema quais notas deverão ser </w:t>
-      </w:r>
-      <w:r>
-        <w:rPr>
-          <w:rFonts w:asciiTheme="majorHAnsi" w:hAnsiTheme="majorHAnsi" w:cstheme="majorHAnsi"/>
-        </w:rPr>
-        <w:t>escritas</w:t>
-      </w:r>
-      <w:r>
-        <w:rPr>
-          <w:rFonts w:asciiTheme="majorHAnsi" w:hAnsiTheme="majorHAnsi" w:cstheme="majorHAnsi"/>
-        </w:rPr>
-        <w:t xml:space="preserve"> de acordo com a quantidade de tempo que elas </w:t>
-      </w:r>
-      <w:r>
-        <w:rPr>
-          <w:rFonts w:asciiTheme="majorHAnsi" w:hAnsiTheme="majorHAnsi" w:cstheme="majorHAnsi"/>
-        </w:rPr>
-        <w:t>aconteceram</w:t>
-      </w:r>
-      <w:r>
-        <w:rPr>
-          <w:rFonts w:asciiTheme="majorHAnsi" w:hAnsiTheme="majorHAnsi" w:cstheme="majorHAnsi"/>
-        </w:rPr>
-        <w:t xml:space="preserve"> durante a execução. Quando uma nota for tocada, um contador de tempo será disparado e só será interrompido quando o sistema detectar uma mudança de crista, determinando assim qual será o símbolo musical para atribuição na partitura. Ao mesmo tempo em que</w:t>
-      </w:r>
-      <w:r>
-        <w:rPr>
-          <w:rFonts w:asciiTheme="majorHAnsi" w:hAnsiTheme="majorHAnsi" w:cstheme="majorHAnsi"/>
-        </w:rPr>
-        <w:t xml:space="preserve"> for</w:t>
-      </w:r>
-      <w:r>
-        <w:rPr>
-          <w:rFonts w:asciiTheme="majorHAnsi" w:hAnsiTheme="majorHAnsi" w:cstheme="majorHAnsi"/>
-        </w:rPr>
-        <w:t xml:space="preserve"> interromp</w:t>
-      </w:r>
-      <w:r>
-        <w:rPr>
-          <w:rFonts w:asciiTheme="majorHAnsi" w:hAnsiTheme="majorHAnsi" w:cstheme="majorHAnsi"/>
-        </w:rPr>
-        <w:t>ido</w:t>
-      </w:r>
-      <w:r>
-        <w:rPr>
-          <w:rFonts w:asciiTheme="majorHAnsi" w:hAnsiTheme="majorHAnsi" w:cstheme="majorHAnsi"/>
-        </w:rPr>
-        <w:t>, esse contador imediatamente será disparado novamente para que a próxima nota seja contabilizada</w:t>
-      </w:r>
-      <w:r>
-        <w:rPr>
-          <w:rFonts w:asciiTheme="majorHAnsi" w:hAnsiTheme="majorHAnsi" w:cstheme="majorHAnsi"/>
-        </w:rPr>
-        <w:t xml:space="preserve"> e assim por diante</w:t>
-      </w:r>
-      <w:r>
-        <w:rPr>
-          <w:rFonts w:asciiTheme="majorHAnsi" w:hAnsiTheme="majorHAnsi" w:cstheme="majorHAnsi"/>
-        </w:rPr>
-        <w:t>.</w:t>
-      </w:r>
-    </w:p>
-    <w:p>
-      <w:pPr>
-        <w:rPr>
-          <w:rFonts w:asciiTheme="majorHAnsi" w:hAnsiTheme="majorHAnsi" w:cstheme="majorHAnsi"/>
-        </w:rPr>
-      </w:pPr>
-      <w:r>
-        <w:rPr>
-          <w:rFonts w:asciiTheme="majorHAnsi" w:hAnsiTheme="majorHAnsi" w:cstheme="majorHAnsi"/>
-        </w:rPr>
-        <w:t xml:space="preserve">*andamento: </w:t>
-      </w:r>
-      <w:r>
-        <w:rPr>
-          <w:rFonts w:asciiTheme="majorHAnsi" w:hAnsiTheme="majorHAnsi" w:cstheme="majorHAnsi"/>
-        </w:rPr>
-        <w:t>o conceito de batidas por minuto (bpm) define o andamento de uma música. Basicamente um “de-para” que diz respeito à velocidade em que se toca.</w:t>
-      </w:r>
-    </w:p>
-    <w:p>
-      <w:pPr>
-        <w:rPr>
-          <w:rFonts w:asciiTheme="majorHAnsi" w:hAnsiTheme="majorHAnsi" w:cstheme="majorHAnsi"/>
-        </w:rPr>
-      </w:pPr>
-      <w:r>
-        <w:rPr>
-          <w:rFonts w:asciiTheme="majorHAnsi" w:hAnsiTheme="majorHAnsi" w:cstheme="majorHAnsi"/>
-        </w:rPr>
-        <w:t>*fórmula de compasso:</w:t>
-      </w:r>
-      <w:r>
-        <w:rPr>
-          <w:rFonts w:asciiTheme="majorHAnsi" w:hAnsiTheme="majorHAnsi" w:cstheme="majorHAnsi"/>
-        </w:rPr>
-        <w:t xml:space="preserve"> maneira de se dividir uma música em quantidades pré-definidas para que seja possível organizá-la em pequenos grupos a fim de deixá-la da forma mais legível possível</w:t>
-      </w:r>
-    </w:p>
-    <w:p>
-      <w:pPr>
-        <w:rPr>
-          <w:rFonts w:asciiTheme="majorHAnsi" w:hAnsiTheme="majorHAnsi" w:cstheme="majorHAnsi"/>
-        </w:rPr>
-      </w:pPr>
-      <w:r>
-        <w:rPr>
-          <w:rFonts w:asciiTheme="majorHAnsi" w:hAnsiTheme="majorHAnsi" w:cstheme="majorHAnsi"/>
-        </w:rPr>
-        <w:t>*armadura de clave:</w:t>
-      </w:r>
-      <w:r>
-        <w:rPr>
-          <w:rFonts w:asciiTheme="majorHAnsi" w:hAnsiTheme="majorHAnsi" w:cstheme="majorHAnsi"/>
-        </w:rPr>
-        <w:t xml:space="preserve"> conjunto de acidentes musicais que determinam a tonalidade*</w:t>
-      </w:r>
-    </w:p>
-    <w:p>
-      <w:pPr>
-        <w:rPr>
-          <w:rFonts w:asciiTheme="majorHAnsi" w:hAnsiTheme="majorHAnsi" w:cstheme="majorHAnsi"/>
-        </w:rPr>
-      </w:pPr>
-      <w:r>
-        <w:rPr>
-          <w:rFonts w:asciiTheme="majorHAnsi" w:hAnsiTheme="majorHAnsi" w:cstheme="majorHAnsi"/>
-        </w:rPr>
-        <w:t>*tonalidade: unidade de medida para diferenciação das notas</w:t>
+      <w:r>
+        <w:rPr>
+          <w:rFonts w:asciiTheme="majorHAnsi" w:hAnsiTheme="majorHAnsi" w:cstheme="majorHAnsi"/>
+        </w:rPr>
+        <w:t xml:space="preserve"> para diferenciação das notas</w:t>
       </w:r>
     </w:p>
     <w:p>
@@ -6637,7 +7613,6 @@
         <w:rPr>
           <w:rFonts w:cstheme="majorHAnsi"/>
         </w:rPr>
-        <w:lastRenderedPageBreak/>
         <w:t>Funcionalidades Intermediárias</w:t>
       </w:r>
       <w:bookmarkEnd w:id="15"/>
@@ -12700,7 +13675,6 @@
   <w:style w:type="character" w:default="1" w:styleId="DefaultParagraphFont">
     <w:name w:val="Default Paragraph Font"/>
     <w:uiPriority w:val="1"/>
-    <w:semiHidden/>
     <w:unhideWhenUsed/>
   </w:style>
   <w:style w:type="table" w:default="1" w:styleId="TableNormal">
@@ -13254,7 +14228,7 @@
 </file>
 
 <file path=customXml/itemProps1.xml><?xml version="1.0" encoding="utf-8"?>
-<ds:datastoreItem xmlns:ds="http://schemas.openxmlformats.org/officeDocument/2006/customXml" ds:itemID="{5F69FC03-01E7-49DE-86AF-F71DEDCC7975}">
+<ds:datastoreItem xmlns:ds="http://schemas.openxmlformats.org/officeDocument/2006/customXml" ds:itemID="{4B0E0171-4D76-46E1-AEF6-8582CB18023C}">
   <ds:schemaRefs>
     <ds:schemaRef ds:uri="http://schemas.openxmlformats.org/officeDocument/2006/bibliography"/>
   </ds:schemaRefs>

</xml_diff>